<commit_message>
Finished 440 final exam
</commit_message>
<xml_diff>
--- a/440_msia/09_take_home_final/Samuel_Swain_Final_Exam_MSiA_Optimization_Fall_2023.docx
+++ b/440_msia/09_take_home_final/Samuel_Swain_Final_Exam_MSiA_Optimization_Fall_2023.docx
@@ -745,6 +745,9 @@
     <w:p>
       <w:pPr>
         <w:pStyle w:val="BodyTextIndent"/>
+        <w:tabs>
+          <w:tab w:val="clear" w:pos="360"/>
+        </w:tabs>
         <w:ind w:left="0" w:firstLine="0"/>
         <w:rPr>
           <w:b w:val="0"/>
@@ -754,7 +757,19 @@
         <w:rPr>
           <w:b w:val="0"/>
         </w:rPr>
-        <w:t>When analyzing the feasibility of the proposed model with the given constraints, it becomes apparent that the model is insolvable</w:t>
+        <w:t>Adding the constraint of a plant capacity of 4.5 million units and a requirement to produce at least 600,000 units of a product at a single plant makes the model infeasible. This constraint results in a conflict between meeting minimum production requirements for each product and the plant's capacity limit. As a result, it becomes impossible to simultaneously satisfy both the minimum production requirement and the capacity constraint for all nine products</w:t>
+      </w:r>
+      <w:r>
+        <w:rPr>
+          <w:b w:val="0"/>
+        </w:rPr>
+        <w:t xml:space="preserve"> (we could only get to eight)</w:t>
+      </w:r>
+      <w:r>
+        <w:rPr>
+          <w:b w:val="0"/>
+        </w:rPr>
+        <w:t>.</w:t>
       </w:r>
       <w:r>
         <w:rPr>
@@ -763,45 +778,10 @@
         <w:t xml:space="preserve"> </w:t>
       </w:r>
       <w:r>
-        <w:t>assuming we can only meet, and not exceed, demand</w:t>
-      </w:r>
-      <w:r>
-        <w:rPr>
-          <w:b w:val="0"/>
-        </w:rPr>
-        <w:t>.</w:t>
-      </w:r>
-      <w:r>
-        <w:rPr>
-          <w:b w:val="0"/>
-        </w:rPr>
-        <w:t xml:space="preserve"> The requirement to produce at least 600,000 units of each of the nine different products at a single plant results in a total production need of 5.4 million units per plant (</w:t>
-      </w:r>
-      <m:oMath>
-        <m:r>
-          <w:rPr>
-            <w:rFonts w:ascii="Cambria Math" w:hAnsi="Cambria Math"/>
-          </w:rPr>
-          <m:t>600,000*9=5.4 M</m:t>
-        </m:r>
-        <m:r>
-          <w:rPr>
-            <w:rFonts w:ascii="Cambria Math" w:hAnsi="Cambria Math"/>
-          </w:rPr>
-          <m:t>.</m:t>
-        </m:r>
-      </m:oMath>
-      <w:r>
-        <w:rPr>
-          <w:b w:val="0"/>
-        </w:rPr>
-        <w:t>). However, each plant has a capacity limit of only 4.5 million units. This discrepancy between the required production volume and the plant's capacity makes it impossible to satisfy both the minimum production requirement for each product and the capacity constraint of the plant simultaneously. As such, the model, under these constraints, is deemed infeasible</w:t>
-      </w:r>
-      <w:r>
-        <w:rPr>
-          <w:b w:val="0"/>
-        </w:rPr>
-        <w:t>.</w:t>
+        <w:rPr>
+          <w:b w:val="0"/>
+        </w:rPr>
+        <w:t>This means that the model cannot meet the total demand for all products while adhering to these constraints.</w:t>
       </w:r>
     </w:p>
     <w:p>
@@ -1017,8 +997,14 @@
         <w:rPr>
           <w:b w:val="0"/>
         </w:rPr>
+        <w:t xml:space="preserve">In our class, the underlying models for JADE, other network design problems, and the Beer-Ale problem didn't account for uncertainty primarily to maintain simplicity and computational feasibility. Adding uncertainty into Linear </w:t>
+      </w:r>
+      <w:r>
+        <w:rPr>
+          <w:b w:val="0"/>
+        </w:rPr>
         <w:lastRenderedPageBreak/>
-        <w:t>In our class, the underlying models for JADE, other network design problems, and the Beer-Ale problem didn't account for uncertainty primarily to maintain simplicity and computational feasibility. Adding uncertainty into Linear Programming (LP) or Integer Programming (IP) models increases their complexity and computational demand. We aimed to simplify these models to focus on their core aspects, making them more manageable and easier to analyze. This approach also helps when data on variability and probability distributions, crucial for modeling uncertainty, is not readily available or reliable. Moreover, deterministic models provide a clear baseline, offering insights under ideal conditions for easier comparison and understanding.</w:t>
+        <w:t>Programming (LP) or Integer Programming (IP) models increases their complexity and computational demand. We aimed to simplify these models to focus on their core aspects, making them more manageable and easier to analyze. This approach also helps when data on variability and probability distributions, crucial for modeling uncertainty, is not readily available or reliable. Moreover, deterministic models provide a clear baseline, offering insights under ideal conditions for easier comparison and understanding.</w:t>
       </w:r>
     </w:p>
     <w:p>
@@ -1154,14 +1140,7 @@
         <w:rPr>
           <w:b w:val="0"/>
         </w:rPr>
-        <w:t xml:space="preserve">Stopping a program with a 10% optimization gap doesn't inherently mean that a good solution has not been found. The acceptability of this gap largely depends on the specific requirements and context of the problem. In some cases, particularly where exact optimality is less critical, a solution within a 10% gap might be perfectly acceptable and significantly more efficient to compute. Thus, a 10% gap reflects a balance between </w:t>
-      </w:r>
-      <w:r>
-        <w:rPr>
-          <w:b w:val="0"/>
-        </w:rPr>
-        <w:lastRenderedPageBreak/>
-        <w:t>solution quality and computational practicality, tailored to the specific needs and constraints of the problem.</w:t>
+        <w:t>Stopping a program with a 10% optimization gap doesn't inherently mean that a good solution has not been found. The acceptability of this gap largely depends on the specific requirements and context of the problem. In some cases, particularly where exact optimality is less critical, a solution within a 10% gap might be perfectly acceptable and significantly more efficient to compute. Thus, a 10% gap reflects a balance between solution quality and computational practicality, tailored to the specific needs and constraints of the problem.</w:t>
       </w:r>
     </w:p>
     <w:p>
@@ -1182,6 +1161,7 @@
         </w:numPr>
       </w:pPr>
       <w:r>
+        <w:lastRenderedPageBreak/>
         <w:t xml:space="preserve">This question has two parts.  Part A:  In the Sports Team scheduling problem, we discussed using column generation.  Why can you describe this approach as an “optimization-based heuristic?”  Part B:  </w:t>
       </w:r>
       <w:r>
@@ -1312,20 +1292,20 @@
         <w:t xml:space="preserve">Supplier </w:t>
       </w:r>
       <w:r>
-        <w:t xml:space="preserve">A </w:t>
+        <w:t>A costs $1 (all $ figures are in millions) per unit, B costs $1.2 per unit, and C costs $1.5</w:t>
+      </w:r>
+      <w:r>
+        <w:t>.  Because of contracts</w:t>
+      </w:r>
+      <w:r>
+        <w:t>,</w:t>
+      </w:r>
+      <w:r>
+        <w:t xml:space="preserve"> they have to buy at least twice of much from B as from A.  And, they have to buy at least as much from C as from the other two </w:t>
       </w:r>
       <w:r>
         <w:lastRenderedPageBreak/>
-        <w:t>costs $1 (all $ figures are in millions) per unit, B costs $1.2 per unit, and C costs $1.5</w:t>
-      </w:r>
-      <w:r>
-        <w:t>.  Because of contracts</w:t>
-      </w:r>
-      <w:r>
-        <w:t>,</w:t>
-      </w:r>
-      <w:r>
-        <w:t xml:space="preserve"> they have to buy at least twice of much from B as from A.  And, they have to buy at least as much from C as from the other two suppliers combined.  Formulate this as a linear program and solve it.  What is the minimum cost solution?  Provide some details on your formulation.</w:t>
+        <w:t>suppliers combined.  Formulate this as a linear program and solve it.  What is the minimum cost solution?  Provide some details on your formulation.</w:t>
       </w:r>
     </w:p>
     <w:p>
@@ -1370,12 +1350,7 @@
         <w:t xml:space="preserve">Feedco produces two types of cattle feed. </w:t>
       </w:r>
       <w:r>
-        <w:t xml:space="preserve"> They produce it based on the by-</w:t>
-      </w:r>
-      <w:bookmarkStart w:id="0" w:name="_GoBack"/>
-      <w:bookmarkEnd w:id="0"/>
-      <w:r>
-        <w:t>products</w:t>
+        <w:t xml:space="preserve"> They produce it based on the by-products</w:t>
       </w:r>
       <w:r>
         <w:t xml:space="preserve"> (wheat and corn)</w:t>
@@ -1497,10 +1472,1014 @@
     <w:p>
       <w:pPr>
         <w:pStyle w:val="BodyTextIndent"/>
+      </w:pPr>
+      <w:r>
+        <w:t>Model Overview</w:t>
+      </w:r>
+    </w:p>
+    <w:p>
+      <w:pPr>
+        <w:pStyle w:val="BodyTextIndent"/>
+        <w:ind w:left="0" w:firstLine="0"/>
+        <w:rPr>
+          <w:b w:val="0"/>
+        </w:rPr>
+      </w:pPr>
+      <w:r>
+        <w:rPr>
+          <w:b w:val="0"/>
+        </w:rPr>
+        <w:t>The</w:t>
+      </w:r>
+      <w:r>
+        <w:rPr>
+          <w:b w:val="0"/>
+        </w:rPr>
+        <w:t xml:space="preserve"> model is designed to optimize the production of two types of cattle feed by </w:t>
+      </w:r>
+      <w:proofErr w:type="spellStart"/>
+      <w:r>
+        <w:rPr>
+          <w:b w:val="0"/>
+        </w:rPr>
+        <w:t>Feedco</w:t>
+      </w:r>
+      <w:proofErr w:type="spellEnd"/>
+      <w:r>
+        <w:rPr>
+          <w:b w:val="0"/>
+        </w:rPr>
+        <w:t>, considering resource availability, cost of ingredients, and selling prices. The goal is to maximize profit.</w:t>
+      </w:r>
+    </w:p>
+    <w:p>
+      <w:pPr>
+        <w:pStyle w:val="BodyTextIndent"/>
+        <w:rPr>
+          <w:b w:val="0"/>
+        </w:rPr>
+      </w:pPr>
+    </w:p>
+    <w:p>
+      <w:pPr>
+        <w:pStyle w:val="BodyTextIndent"/>
+      </w:pPr>
+      <w:r>
+        <w:t>Decision Variables:</w:t>
+      </w:r>
+    </w:p>
+    <w:p>
+      <w:pPr>
+        <w:pStyle w:val="BodyTextIndent"/>
+        <w:rPr>
+          <w:b w:val="0"/>
+        </w:rPr>
+      </w:pPr>
+      <w:r>
+        <w:rPr>
+          <w:b w:val="0"/>
+        </w:rPr>
+        <w:t>w1, c1, a1: Quantities of wheat, corn, and alfalfa in Feed 1.</w:t>
+      </w:r>
+    </w:p>
+    <w:p>
+      <w:pPr>
+        <w:pStyle w:val="BodyTextIndent"/>
+        <w:rPr>
+          <w:b w:val="0"/>
+        </w:rPr>
+      </w:pPr>
+      <w:r>
+        <w:rPr>
+          <w:b w:val="0"/>
+        </w:rPr>
+        <w:t>w2, c2, a2: Quantities of wheat, corn, and alfalfa in Feed 2.</w:t>
+      </w:r>
+    </w:p>
+    <w:p>
+      <w:pPr>
+        <w:pStyle w:val="BodyTextIndent"/>
+        <w:rPr>
+          <w:b w:val="0"/>
+        </w:rPr>
+      </w:pPr>
+      <w:r>
+        <w:rPr>
+          <w:b w:val="0"/>
+        </w:rPr>
+        <w:t>total_weight_feed1, total_weight_feed2: Total weight of Feed 1 and Feed 2.</w:t>
+      </w:r>
+    </w:p>
+    <w:p>
+      <w:pPr>
+        <w:pStyle w:val="BodyTextIndent"/>
+      </w:pPr>
+      <w:r>
+        <w:t>Objective Function:</w:t>
+      </w:r>
+    </w:p>
+    <w:p>
+      <w:pPr>
+        <w:pStyle w:val="BodyTextIndent"/>
+        <w:ind w:left="0" w:firstLine="0"/>
+        <w:rPr>
+          <w:b w:val="0"/>
+        </w:rPr>
+      </w:pPr>
+      <w:r>
+        <w:rPr>
+          <w:b w:val="0"/>
+        </w:rPr>
+        <w:t>Maximize profit, calculated as the revenue from selling both feeds minus the costs of ingredients.</w:t>
+      </w:r>
+    </w:p>
+    <w:p>
+      <w:pPr>
+        <w:pStyle w:val="BodyTextIndent"/>
+        <w:rPr>
+          <w:b w:val="0"/>
+        </w:rPr>
+      </w:pPr>
+    </w:p>
+    <w:p>
+      <w:pPr>
+        <w:pStyle w:val="BodyTextIndent"/>
+      </w:pPr>
+      <w:r>
+        <w:t>Constraints:</w:t>
+      </w:r>
+    </w:p>
+    <w:p>
+      <w:pPr>
+        <w:pStyle w:val="BodyTextIndent"/>
+        <w:numPr>
+          <w:ilvl w:val="0"/>
+          <w:numId w:val="18"/>
+        </w:numPr>
+        <w:rPr>
+          <w:b w:val="0"/>
+        </w:rPr>
+      </w:pPr>
+      <w:r>
+        <w:rPr>
+          <w:b w:val="0"/>
+        </w:rPr>
+        <w:t>Ingredient Limits: Total wheat and corn used in both feeds cannot exceed their respective upper bounds.</w:t>
+      </w:r>
+    </w:p>
+    <w:p>
+      <w:pPr>
+        <w:pStyle w:val="BodyTextIndent"/>
+      </w:pPr>
+    </w:p>
+    <w:p>
+      <w:pPr>
+        <w:pStyle w:val="BodyTextIndent"/>
+        <w:numPr>
+          <w:ilvl w:val="0"/>
+          <w:numId w:val="18"/>
+        </w:numPr>
+        <w:rPr>
+          <w:b w:val="0"/>
+        </w:rPr>
+      </w:pPr>
+      <w:r>
+        <w:rPr>
+          <w:b w:val="0"/>
+        </w:rPr>
+        <w:t>Feed Composition:</w:t>
+      </w:r>
+    </w:p>
+    <w:p>
+      <w:pPr>
+        <w:pStyle w:val="BodyTextIndent"/>
+        <w:numPr>
+          <w:ilvl w:val="0"/>
+          <w:numId w:val="19"/>
+        </w:numPr>
+        <w:rPr>
+          <w:b w:val="0"/>
+        </w:rPr>
+      </w:pPr>
+      <w:r>
+        <w:rPr>
+          <w:b w:val="0"/>
+        </w:rPr>
+        <w:t>Feed 1 must have at least a specified minim</w:t>
+      </w:r>
+      <w:r>
+        <w:rPr>
+          <w:b w:val="0"/>
+        </w:rPr>
+        <w:t>um percentage of wheat and corn.</w:t>
+      </w:r>
+    </w:p>
+    <w:p>
+      <w:pPr>
+        <w:pStyle w:val="BodyTextIndent"/>
+        <w:numPr>
+          <w:ilvl w:val="0"/>
+          <w:numId w:val="19"/>
+        </w:numPr>
+        <w:rPr>
+          <w:b w:val="0"/>
+        </w:rPr>
+      </w:pPr>
+      <w:r>
+        <w:rPr>
+          <w:b w:val="0"/>
+        </w:rPr>
+        <w:t>Feed 2 must also meet a minimum percentage for wheat and corn, but less stringent than Feed 1.</w:t>
+      </w:r>
+    </w:p>
+    <w:p>
+      <w:pPr>
+        <w:pStyle w:val="BodyTextIndent"/>
+        <w:rPr>
+          <w:b w:val="0"/>
+        </w:rPr>
+      </w:pPr>
+    </w:p>
+    <w:p>
+      <w:pPr>
+        <w:pStyle w:val="BodyTextIndent"/>
+        <w:numPr>
+          <w:ilvl w:val="0"/>
+          <w:numId w:val="18"/>
+        </w:numPr>
+        <w:rPr>
+          <w:b w:val="0"/>
+        </w:rPr>
+      </w:pPr>
+      <w:r>
+        <w:rPr>
+          <w:b w:val="0"/>
+        </w:rPr>
+        <w:t>Wheat to Corn Ratio:</w:t>
+      </w:r>
+    </w:p>
+    <w:p>
+      <w:pPr>
+        <w:pStyle w:val="BodyTextIndent"/>
+        <w:numPr>
+          <w:ilvl w:val="0"/>
+          <w:numId w:val="20"/>
+        </w:numPr>
+        <w:rPr>
+          <w:b w:val="0"/>
+        </w:rPr>
+      </w:pPr>
+      <w:r>
+        <w:rPr>
+          <w:b w:val="0"/>
+        </w:rPr>
+        <w:t>In Feed 1, the quantity of wheat must be at least double that of corn.</w:t>
+      </w:r>
+    </w:p>
+    <w:p>
+      <w:pPr>
+        <w:pStyle w:val="BodyTextIndent"/>
+        <w:numPr>
+          <w:ilvl w:val="0"/>
+          <w:numId w:val="20"/>
+        </w:numPr>
+        <w:rPr>
+          <w:b w:val="0"/>
+        </w:rPr>
+      </w:pPr>
+      <w:r>
+        <w:rPr>
+          <w:b w:val="0"/>
+        </w:rPr>
+        <w:t>In Feed 2, wheat must be at least 1.25 times the quantity of corn.</w:t>
+      </w:r>
+    </w:p>
+    <w:p>
+      <w:pPr>
+        <w:pStyle w:val="BodyTextIndent"/>
+        <w:ind w:left="0" w:firstLine="0"/>
+        <w:rPr>
+          <w:b w:val="0"/>
+        </w:rPr>
+      </w:pPr>
+    </w:p>
+    <w:p>
+      <w:pPr>
+        <w:pStyle w:val="BodyTextIndent"/>
+        <w:numPr>
+          <w:ilvl w:val="0"/>
+          <w:numId w:val="18"/>
+        </w:numPr>
+        <w:rPr>
+          <w:b w:val="0"/>
+        </w:rPr>
+      </w:pPr>
+      <w:r>
+        <w:rPr>
+          <w:b w:val="0"/>
+        </w:rPr>
+        <w:t>Minimum Ingredient Quantity: Both feeds must contain a minimum amount of wheat and corn.</w:t>
+      </w:r>
+    </w:p>
+    <w:p>
+      <w:pPr>
+        <w:pStyle w:val="BodyTextIndent"/>
+        <w:ind w:left="0" w:firstLine="0"/>
+        <w:rPr>
+          <w:b w:val="0"/>
+        </w:rPr>
+      </w:pPr>
+    </w:p>
+    <w:p>
+      <w:pPr>
+        <w:pStyle w:val="BodyTextIndent"/>
+        <w:numPr>
+          <w:ilvl w:val="0"/>
+          <w:numId w:val="18"/>
+        </w:numPr>
+        <w:rPr>
+          <w:b w:val="0"/>
+        </w:rPr>
+      </w:pPr>
+      <w:r>
+        <w:rPr>
+          <w:b w:val="0"/>
+        </w:rPr>
+        <w:t>Total Feed Composition: The sum of wheat, corn, and alfalfa in each feed type must not exceed the total weight allocated for each feed.</w:t>
+      </w:r>
+    </w:p>
+    <w:p>
+      <w:pPr>
+        <w:pStyle w:val="BodyTextIndent"/>
+        <w:rPr>
+          <w:b w:val="0"/>
+        </w:rPr>
+      </w:pPr>
+    </w:p>
+    <w:p>
+      <w:pPr>
+        <w:pStyle w:val="BodyTextIndent"/>
+        <w:numPr>
+          <w:ilvl w:val="0"/>
+          <w:numId w:val="18"/>
+        </w:numPr>
+        <w:rPr>
+          <w:b w:val="0"/>
+        </w:rPr>
+      </w:pPr>
+      <w:r>
+        <w:rPr>
+          <w:b w:val="0"/>
+        </w:rPr>
+        <w:t>Non-Negativity: Ensures that all quantities are non-negative.</w:t>
+      </w:r>
+    </w:p>
+    <w:p>
+      <w:pPr>
+        <w:pStyle w:val="BodyTextIndent"/>
+        <w:rPr>
+          <w:b w:val="0"/>
+        </w:rPr>
+      </w:pPr>
+    </w:p>
+    <w:p>
+      <w:pPr>
+        <w:pStyle w:val="BodyTextIndent"/>
+      </w:pPr>
+      <w:r>
+        <w:t>Scenario Analysis</w:t>
+      </w:r>
+    </w:p>
+    <w:p>
+      <w:pPr>
+        <w:pStyle w:val="BodyTextIndent"/>
+        <w:rPr>
+          <w:b w:val="0"/>
+        </w:rPr>
+      </w:pPr>
+      <w:r>
+        <w:rPr>
+          <w:b w:val="0"/>
+        </w:rPr>
+        <w:t>Scenario 1: Upper Bounds for Wheat and Corn are 1000 Pounds</w:t>
+      </w:r>
+    </w:p>
+    <w:p>
+      <w:pPr>
+        <w:pStyle w:val="BodyTextIndent"/>
+        <w:numPr>
+          <w:ilvl w:val="0"/>
+          <w:numId w:val="21"/>
+        </w:numPr>
+        <w:rPr>
+          <w:b w:val="0"/>
+        </w:rPr>
+      </w:pPr>
+      <w:r>
+        <w:rPr>
+          <w:b w:val="0"/>
+        </w:rPr>
+        <w:t>Optimal Feed 1 Composition: Wheat: 722.22, Corn: 361.11, Alfalfa: 361.11.</w:t>
+      </w:r>
+    </w:p>
+    <w:p>
+      <w:pPr>
+        <w:pStyle w:val="BodyTextIndent"/>
+        <w:numPr>
+          <w:ilvl w:val="0"/>
+          <w:numId w:val="21"/>
+        </w:numPr>
+        <w:rPr>
+          <w:b w:val="0"/>
+        </w:rPr>
+      </w:pPr>
+      <w:r>
+        <w:rPr>
+          <w:b w:val="0"/>
+        </w:rPr>
+        <w:t>Optimal Feed 2 Composition: Wheat: 277.78, Corn: 222.22, Alfalfa: 1500.00.</w:t>
+      </w:r>
+    </w:p>
+    <w:p>
+      <w:pPr>
+        <w:pStyle w:val="BodyTextIndent"/>
+        <w:numPr>
+          <w:ilvl w:val="0"/>
+          <w:numId w:val="21"/>
+        </w:numPr>
+        <w:rPr>
+          <w:b w:val="0"/>
+        </w:rPr>
+      </w:pPr>
+      <w:r>
+        <w:rPr>
+          <w:b w:val="0"/>
+        </w:rPr>
+        <w:t xml:space="preserve">Total Profit: </w:t>
+      </w:r>
+      <w:r>
+        <w:t>$3059.72</w:t>
+      </w:r>
+      <w:r>
+        <w:rPr>
+          <w:b w:val="0"/>
+        </w:rPr>
+        <w:t>.</w:t>
+      </w:r>
+    </w:p>
+    <w:p>
+      <w:pPr>
+        <w:pStyle w:val="BodyTextIndent"/>
+        <w:rPr>
+          <w:b w:val="0"/>
+        </w:rPr>
+      </w:pPr>
+    </w:p>
+    <w:p>
+      <w:pPr>
+        <w:pStyle w:val="BodyTextIndent"/>
+        <w:rPr>
+          <w:b w:val="0"/>
+        </w:rPr>
+      </w:pPr>
+      <w:r>
+        <w:rPr>
+          <w:b w:val="0"/>
+        </w:rPr>
+        <w:t>Scenario 2: Upper Bounds for Wheat and Corn are 500 Pounds</w:t>
+      </w:r>
+    </w:p>
+    <w:p>
+      <w:pPr>
+        <w:pStyle w:val="BodyTextIndent"/>
+        <w:numPr>
+          <w:ilvl w:val="0"/>
+          <w:numId w:val="22"/>
+        </w:numPr>
+        <w:rPr>
+          <w:b w:val="0"/>
+        </w:rPr>
+      </w:pPr>
+      <w:r>
+        <w:rPr>
+          <w:b w:val="0"/>
+        </w:rPr>
+        <w:t>Optimal Feed 1 Composition: Wheat: 361.11, Corn: 180.56, Alfalfa: 180.56.</w:t>
+      </w:r>
+    </w:p>
+    <w:p>
+      <w:pPr>
+        <w:pStyle w:val="BodyTextIndent"/>
+        <w:numPr>
+          <w:ilvl w:val="0"/>
+          <w:numId w:val="22"/>
+        </w:numPr>
+        <w:rPr>
+          <w:b w:val="0"/>
+        </w:rPr>
+      </w:pPr>
+      <w:r>
+        <w:rPr>
+          <w:b w:val="0"/>
+        </w:rPr>
+        <w:t>Optimal Feed 2 Composition: Wheat: 138.89, Corn: 111.11, Alfalfa: 750.00.</w:t>
+      </w:r>
+    </w:p>
+    <w:p>
+      <w:pPr>
+        <w:pStyle w:val="BodyTextIndent"/>
+        <w:numPr>
+          <w:ilvl w:val="0"/>
+          <w:numId w:val="22"/>
+        </w:numPr>
+        <w:rPr>
+          <w:b w:val="0"/>
+        </w:rPr>
+      </w:pPr>
+      <w:r>
+        <w:rPr>
+          <w:b w:val="0"/>
+        </w:rPr>
+        <w:t xml:space="preserve">Total Profit: </w:t>
+      </w:r>
+      <w:r>
+        <w:t>$1529.86</w:t>
+      </w:r>
+      <w:r>
+        <w:rPr>
+          <w:b w:val="0"/>
+        </w:rPr>
+        <w:t>.</w:t>
+      </w:r>
+    </w:p>
+    <w:p>
+      <w:pPr>
+        <w:pStyle w:val="BodyTextIndent"/>
+        <w:rPr>
+          <w:b w:val="0"/>
+        </w:rPr>
+      </w:pPr>
+    </w:p>
+    <w:p>
+      <w:pPr>
+        <w:pStyle w:val="BodyTextIndent"/>
+        <w:rPr>
+          <w:b w:val="0"/>
+        </w:rPr>
+      </w:pPr>
+      <w:r>
+        <w:rPr>
+          <w:b w:val="0"/>
+        </w:rPr>
+        <w:t>Scenario 3: Wheat Availability is 1000 Pounds, Corn Availability is 500 Pounds</w:t>
+      </w:r>
+    </w:p>
+    <w:p>
+      <w:pPr>
+        <w:pStyle w:val="BodyTextIndent"/>
+        <w:numPr>
+          <w:ilvl w:val="0"/>
+          <w:numId w:val="23"/>
+        </w:numPr>
+        <w:rPr>
+          <w:b w:val="0"/>
+        </w:rPr>
+      </w:pPr>
+      <w:r>
+        <w:rPr>
+          <w:b w:val="0"/>
+        </w:rPr>
+        <w:t xml:space="preserve">Optimal </w:t>
+      </w:r>
+      <w:r>
+        <w:rPr>
+          <w:b w:val="0"/>
+        </w:rPr>
+        <w:t>Feed 1 Composition:</w:t>
+      </w:r>
+      <w:r>
+        <w:rPr>
+          <w:b w:val="0"/>
+        </w:rPr>
+        <w:t xml:space="preserve"> Wheat: 750.0, Corn: 375.0, Alfalfa: 375.0.</w:t>
+      </w:r>
+    </w:p>
+    <w:p>
+      <w:pPr>
+        <w:pStyle w:val="BodyTextIndent"/>
+        <w:numPr>
+          <w:ilvl w:val="0"/>
+          <w:numId w:val="23"/>
+        </w:numPr>
+        <w:rPr>
+          <w:b w:val="0"/>
+        </w:rPr>
+      </w:pPr>
+      <w:r>
+        <w:rPr>
+          <w:b w:val="0"/>
+        </w:rPr>
+        <w:t xml:space="preserve">Optimal </w:t>
+      </w:r>
+      <w:r>
+        <w:rPr>
+          <w:b w:val="0"/>
+        </w:rPr>
+        <w:t xml:space="preserve">Feed </w:t>
+      </w:r>
+      <w:r>
+        <w:rPr>
+          <w:b w:val="0"/>
+        </w:rPr>
+        <w:t>2</w:t>
+      </w:r>
+      <w:r>
+        <w:rPr>
+          <w:b w:val="0"/>
+        </w:rPr>
+        <w:t xml:space="preserve"> Composition:</w:t>
+      </w:r>
+      <w:r>
+        <w:rPr>
+          <w:b w:val="0"/>
+        </w:rPr>
+        <w:t xml:space="preserve"> Wheat: </w:t>
+      </w:r>
+      <w:r>
+        <w:rPr>
+          <w:b w:val="0"/>
+        </w:rPr>
+        <w:t>250.0</w:t>
+      </w:r>
+      <w:r>
+        <w:rPr>
+          <w:b w:val="0"/>
+        </w:rPr>
+        <w:t xml:space="preserve">, Corn: </w:t>
+      </w:r>
+      <w:r>
+        <w:rPr>
+          <w:b w:val="0"/>
+        </w:rPr>
+        <w:t>125.0</w:t>
+      </w:r>
+      <w:r>
+        <w:rPr>
+          <w:b w:val="0"/>
+        </w:rPr>
+        <w:t xml:space="preserve">, Alfalfa: </w:t>
+      </w:r>
+      <w:r>
+        <w:rPr>
+          <w:b w:val="0"/>
+        </w:rPr>
+        <w:t>1125.0</w:t>
+      </w:r>
+      <w:r>
+        <w:rPr>
+          <w:b w:val="0"/>
+        </w:rPr>
+        <w:t>.</w:t>
+      </w:r>
+    </w:p>
+    <w:p>
+      <w:pPr>
+        <w:pStyle w:val="BodyTextIndent"/>
+        <w:numPr>
+          <w:ilvl w:val="0"/>
+          <w:numId w:val="23"/>
+        </w:numPr>
+        <w:rPr>
+          <w:b w:val="0"/>
+        </w:rPr>
+      </w:pPr>
+      <w:r>
+        <w:rPr>
+          <w:b w:val="0"/>
+        </w:rPr>
+        <w:t xml:space="preserve">Total Profit: </w:t>
+      </w:r>
+      <w:r>
+        <w:t>$2725.0</w:t>
+      </w:r>
+      <w:r>
+        <w:rPr>
+          <w:b w:val="0"/>
+        </w:rPr>
+        <w:t>.</w:t>
+      </w:r>
+    </w:p>
+    <w:p>
+      <w:pPr>
+        <w:pStyle w:val="BodyTextIndent"/>
+        <w:rPr>
+          <w:b w:val="0"/>
+        </w:rPr>
+      </w:pPr>
+    </w:p>
+    <w:p>
+      <w:pPr>
+        <w:pStyle w:val="BodyTextIndent"/>
+        <w:rPr>
+          <w:b w:val="0"/>
+        </w:rPr>
+      </w:pPr>
+      <w:r>
+        <w:rPr>
+          <w:b w:val="0"/>
+        </w:rPr>
+        <w:t xml:space="preserve">Scenario </w:t>
+      </w:r>
+      <w:r>
+        <w:rPr>
+          <w:b w:val="0"/>
+        </w:rPr>
+        <w:t>4</w:t>
+      </w:r>
+      <w:r>
+        <w:rPr>
+          <w:b w:val="0"/>
+        </w:rPr>
+        <w:t>: Wheat Availability is 5</w:t>
+      </w:r>
+      <w:r>
+        <w:rPr>
+          <w:b w:val="0"/>
+        </w:rPr>
+        <w:t>0</w:t>
+      </w:r>
+      <w:r>
+        <w:rPr>
+          <w:b w:val="0"/>
+        </w:rPr>
+        <w:t>0 Pounds, Corn Availability is 10</w:t>
+      </w:r>
+      <w:r>
+        <w:rPr>
+          <w:b w:val="0"/>
+        </w:rPr>
+        <w:t>00 Pounds</w:t>
+      </w:r>
+    </w:p>
+    <w:p>
+      <w:pPr>
+        <w:pStyle w:val="BodyTextIndent"/>
+        <w:numPr>
+          <w:ilvl w:val="0"/>
+          <w:numId w:val="23"/>
+        </w:numPr>
+        <w:rPr>
+          <w:b w:val="0"/>
+        </w:rPr>
+      </w:pPr>
+      <w:r>
+        <w:rPr>
+          <w:b w:val="0"/>
+        </w:rPr>
+        <w:t xml:space="preserve">Optimal </w:t>
+      </w:r>
+      <w:r>
+        <w:rPr>
+          <w:b w:val="0"/>
+        </w:rPr>
+        <w:t>Feed 1 Composition:</w:t>
+      </w:r>
+      <w:r>
+        <w:rPr>
+          <w:b w:val="0"/>
+        </w:rPr>
+        <w:t xml:space="preserve"> Wheat: </w:t>
+      </w:r>
+      <w:r>
+        <w:rPr>
+          <w:b w:val="0"/>
+        </w:rPr>
+        <w:t>291.67</w:t>
+      </w:r>
+      <w:r>
+        <w:rPr>
+          <w:b w:val="0"/>
+        </w:rPr>
+        <w:t xml:space="preserve">, Corn: </w:t>
+      </w:r>
+      <w:r>
+        <w:rPr>
+          <w:b w:val="0"/>
+        </w:rPr>
+        <w:t>145.83</w:t>
+      </w:r>
+      <w:r>
+        <w:rPr>
+          <w:b w:val="0"/>
+        </w:rPr>
+        <w:t xml:space="preserve">, Alfalfa: </w:t>
+      </w:r>
+      <w:r>
+        <w:rPr>
+          <w:b w:val="0"/>
+        </w:rPr>
+        <w:t>145.83</w:t>
+      </w:r>
+      <w:r>
+        <w:rPr>
+          <w:b w:val="0"/>
+        </w:rPr>
+        <w:t>.</w:t>
+      </w:r>
+    </w:p>
+    <w:p>
+      <w:pPr>
+        <w:pStyle w:val="BodyTextIndent"/>
+        <w:numPr>
+          <w:ilvl w:val="0"/>
+          <w:numId w:val="23"/>
+        </w:numPr>
+        <w:rPr>
+          <w:b w:val="0"/>
+        </w:rPr>
+      </w:pPr>
+      <w:r>
+        <w:rPr>
+          <w:b w:val="0"/>
+        </w:rPr>
+        <w:t xml:space="preserve">Optimal </w:t>
+      </w:r>
+      <w:r>
+        <w:rPr>
+          <w:b w:val="0"/>
+        </w:rPr>
+        <w:t xml:space="preserve">Feed </w:t>
+      </w:r>
+      <w:r>
+        <w:rPr>
+          <w:b w:val="0"/>
+        </w:rPr>
+        <w:t>2</w:t>
+      </w:r>
+      <w:r>
+        <w:rPr>
+          <w:b w:val="0"/>
+        </w:rPr>
+        <w:t xml:space="preserve"> Composition:</w:t>
+      </w:r>
+      <w:r>
+        <w:rPr>
+          <w:b w:val="0"/>
+        </w:rPr>
+        <w:t xml:space="preserve"> Wheat: </w:t>
+      </w:r>
+      <w:r>
+        <w:rPr>
+          <w:b w:val="0"/>
+        </w:rPr>
+        <w:t>208.33</w:t>
+      </w:r>
+      <w:r>
+        <w:rPr>
+          <w:b w:val="0"/>
+        </w:rPr>
+        <w:t xml:space="preserve">, Corn: </w:t>
+      </w:r>
+      <w:r>
+        <w:rPr>
+          <w:b w:val="0"/>
+        </w:rPr>
+        <w:t>166.67</w:t>
+      </w:r>
+      <w:r>
+        <w:rPr>
+          <w:b w:val="0"/>
+        </w:rPr>
+        <w:t xml:space="preserve">, Alfalfa: </w:t>
+      </w:r>
+      <w:r>
+        <w:rPr>
+          <w:b w:val="0"/>
+        </w:rPr>
+        <w:t>1125.0</w:t>
+      </w:r>
+      <w:r>
+        <w:rPr>
+          <w:b w:val="0"/>
+        </w:rPr>
+        <w:t>.</w:t>
+      </w:r>
+    </w:p>
+    <w:p>
+      <w:pPr>
+        <w:pStyle w:val="BodyTextIndent"/>
+        <w:numPr>
+          <w:ilvl w:val="0"/>
+          <w:numId w:val="23"/>
+        </w:numPr>
+      </w:pPr>
+      <w:r>
+        <w:rPr>
+          <w:b w:val="0"/>
+        </w:rPr>
+        <w:t xml:space="preserve">Total Profit: </w:t>
+      </w:r>
+      <w:r>
+        <w:t>$1776.04</w:t>
+      </w:r>
+      <w:r>
+        <w:rPr>
+          <w:b w:val="0"/>
+        </w:rPr>
+        <w:t>.</w:t>
+      </w:r>
+    </w:p>
+    <w:p>
+      <w:pPr>
+        <w:pStyle w:val="BodyTextIndent"/>
+        <w:ind w:left="0" w:firstLine="0"/>
+      </w:pPr>
+      <w:r>
+        <w:t>Conclusion</w:t>
+      </w:r>
+    </w:p>
+    <w:p>
+      <w:pPr>
+        <w:pStyle w:val="BodyTextIndent"/>
         <w:tabs>
           <w:tab w:val="clear" w:pos="360"/>
         </w:tabs>
-      </w:pPr>
+        <w:ind w:left="0" w:firstLine="0"/>
+        <w:rPr>
+          <w:b w:val="0"/>
+        </w:rPr>
+      </w:pPr>
+    </w:p>
+    <w:p>
+      <w:pPr>
+        <w:pStyle w:val="BodyTextIndent"/>
+        <w:tabs>
+          <w:tab w:val="clear" w:pos="360"/>
+        </w:tabs>
+        <w:ind w:left="0" w:firstLine="0"/>
+        <w:rPr>
+          <w:b w:val="0"/>
+        </w:rPr>
+      </w:pPr>
+      <w:r>
+        <w:rPr>
+          <w:b w:val="0"/>
+        </w:rPr>
+        <w:lastRenderedPageBreak/>
+        <w:t xml:space="preserve">The model adapts well to changes in resource availability. </w:t>
+      </w:r>
+      <w:r>
+        <w:rPr>
+          <w:b w:val="0"/>
+        </w:rPr>
+        <w:t>With more resources</w:t>
+      </w:r>
+      <w:r>
+        <w:rPr>
+          <w:b w:val="0"/>
+        </w:rPr>
+        <w:t xml:space="preserve">, </w:t>
+      </w:r>
+      <w:proofErr w:type="spellStart"/>
+      <w:r>
+        <w:rPr>
+          <w:b w:val="0"/>
+        </w:rPr>
+        <w:t>Feedco</w:t>
+      </w:r>
+      <w:proofErr w:type="spellEnd"/>
+      <w:r>
+        <w:rPr>
+          <w:b w:val="0"/>
+        </w:rPr>
+        <w:t xml:space="preserve"> can produce more of both feeds, leading to a higher profit. In the more constrained scenario</w:t>
+      </w:r>
+      <w:r>
+        <w:rPr>
+          <w:b w:val="0"/>
+        </w:rPr>
+        <w:t>s</w:t>
+      </w:r>
+      <w:r>
+        <w:rPr>
+          <w:b w:val="0"/>
+        </w:rPr>
+        <w:t xml:space="preserve">, the model efficiently allocates the limited resources to still maximize profit, albeit at a reduced scale. This flexibility and adaptability of the model make it a valuable tool for </w:t>
+      </w:r>
+      <w:proofErr w:type="spellStart"/>
+      <w:r>
+        <w:rPr>
+          <w:b w:val="0"/>
+        </w:rPr>
+        <w:t>Feedco's</w:t>
+      </w:r>
+      <w:proofErr w:type="spellEnd"/>
+      <w:r>
+        <w:rPr>
+          <w:b w:val="0"/>
+        </w:rPr>
+        <w:t xml:space="preserve"> production planning under varying conditions.</w:t>
+      </w:r>
     </w:p>
     <w:p>
       <w:pPr>
@@ -1531,11 +2510,7 @@
         <w:t>,</w:t>
       </w:r>
       <w:r>
-        <w:t xml:space="preserve"> and we want it to continue to operate, the Operating Now and Was Operating variables are both 1.  To satisfy this constraint, the On </w:t>
-      </w:r>
-      <w:r>
-        <w:lastRenderedPageBreak/>
-        <w:t>and Off variables can be either both</w:t>
+        <w:t xml:space="preserve"> and we want it to continue to operate, the Operating Now and Was Operating variables are both 1.  To satisfy this constraint, the On and Off variables can be either both</w:t>
       </w:r>
       <w:r>
         <w:t xml:space="preserve"> be</w:t>
@@ -1558,7 +2533,31 @@
         <w:tabs>
           <w:tab w:val="clear" w:pos="360"/>
         </w:tabs>
-      </w:pPr>
+        <w:ind w:left="0" w:firstLine="0"/>
+        <w:rPr>
+          <w:b w:val="0"/>
+        </w:rPr>
+      </w:pPr>
+      <w:r>
+        <w:rPr>
+          <w:b w:val="0"/>
+        </w:rPr>
+        <w:t xml:space="preserve">The constraint (On - Off) - (Operating Now - Was Operating) = 0 in the electricity unit commit model contains a logical flaw, especially evident when considering a power plant that was operating in the last period and continues to operate in the current period (both Operating Now and Was Operating are 1). In this case, the constraint simplifies to (On - Off) = 0, allowing both On and Off to be either 1 or 0. This presents a contradiction, as having both On and Off as 1 suggests the plant is being simultaneously turned on and off, which is not practically feasible. Ideally, for a continuously operating plant, we would expect On = 0 and Off = 0, which the current constraint fails to enforce. The model would benefit from a revised constraint that accurately reflects operational realities, ensuring that </w:t>
+      </w:r>
+      <w:proofErr w:type="gramStart"/>
+      <w:r>
+        <w:rPr>
+          <w:b w:val="0"/>
+        </w:rPr>
+        <w:t>On</w:t>
+      </w:r>
+      <w:proofErr w:type="gramEnd"/>
+      <w:r>
+        <w:rPr>
+          <w:b w:val="0"/>
+        </w:rPr>
+        <w:t xml:space="preserve"> and Off cannot both be 1 simultaneously and more accurately representing the physical state of the power plant.</w:t>
+      </w:r>
     </w:p>
     <w:p>
       <w:pPr>
@@ -1601,8 +2600,13 @@
         </m:r>
       </m:oMath>
       <w:r>
-        <w:t xml:space="preserve"> then </w:t>
-      </w:r>
+        <w:t xml:space="preserve"> </w:t>
+      </w:r>
+      <w:proofErr w:type="gramStart"/>
+      <w:r>
+        <w:t xml:space="preserve">then </w:t>
+      </w:r>
+      <w:proofErr w:type="gramEnd"/>
       <m:oMath>
         <m:r>
           <w:rPr>
@@ -1611,6 +2615,28 @@
           <m:t>z=0</m:t>
         </m:r>
       </m:oMath>
+      <w:r>
+        <w:t xml:space="preserve">: </w:t>
+      </w:r>
+      <m:oMath>
+        <m:r>
+          <w:rPr>
+            <w:rFonts w:ascii="Cambria Math" w:hAnsi="Cambria Math"/>
+          </w:rPr>
+          <m:t>x+y≤M(1-z)</m:t>
+        </m:r>
+      </m:oMath>
+      <w:r>
+        <w:t xml:space="preserve">; </w:t>
+      </w:r>
+      <m:oMath>
+        <m:r>
+          <w:rPr>
+            <w:rFonts w:ascii="Cambria Math" w:hAnsi="Cambria Math"/>
+          </w:rPr>
+          <m:t>M≥2</m:t>
+        </m:r>
+      </m:oMath>
     </w:p>
     <w:p>
       <w:r>
@@ -1625,14 +2651,54 @@
         </m:r>
       </m:oMath>
       <w:r>
-        <w:t xml:space="preserve"> then </w:t>
-      </w:r>
+        <w:t xml:space="preserve"> </w:t>
+      </w:r>
+      <w:proofErr w:type="gramStart"/>
+      <w:r>
+        <w:t xml:space="preserve">then </w:t>
+      </w:r>
+      <w:proofErr w:type="gramEnd"/>
       <m:oMath>
         <m:r>
           <w:rPr>
             <w:rFonts w:ascii="Cambria Math" w:hAnsi="Cambria Math"/>
           </w:rPr>
           <m:t>z=1</m:t>
+        </m:r>
+      </m:oMath>
+      <w:r>
+        <w:t xml:space="preserve">: </w:t>
+      </w:r>
+      <m:oMath>
+        <m:r>
+          <w:rPr>
+            <w:rFonts w:ascii="Cambria Math" w:hAnsi="Cambria Math"/>
+          </w:rPr>
+          <m:t>x+y+M</m:t>
+        </m:r>
+        <m:d>
+          <m:dPr>
+            <m:ctrlPr>
+              <w:rPr>
+                <w:rFonts w:ascii="Cambria Math" w:hAnsi="Cambria Math"/>
+                <w:i/>
+              </w:rPr>
+            </m:ctrlPr>
+          </m:dPr>
+          <m:e>
+            <m:r>
+              <w:rPr>
+                <w:rFonts w:ascii="Cambria Math" w:hAnsi="Cambria Math"/>
+              </w:rPr>
+              <m:t>z</m:t>
+            </m:r>
+          </m:e>
+        </m:d>
+        <m:r>
+          <w:rPr>
+            <w:rFonts w:ascii="Cambria Math" w:hAnsi="Cambria Math"/>
+          </w:rPr>
+          <m:t>≤1+M;M≥1</m:t>
         </m:r>
       </m:oMath>
     </w:p>
@@ -1752,9 +2818,11 @@
       </m:oMath>
     </w:p>
     <w:p>
+      <w:proofErr w:type="gramStart"/>
       <w:r>
         <w:t xml:space="preserve">If </w:t>
       </w:r>
+      <w:proofErr w:type="gramEnd"/>
       <m:oMath>
         <m:sSub>
           <m:sSubPr>
@@ -1852,11 +2920,196 @@
           </m:sub>
         </m:sSub>
       </m:oMath>
-    </w:p>
-    <w:p>
+      <w:r>
+        <w:t xml:space="preserve">: </w:t>
+      </w:r>
+      <m:oMath>
+        <m:sSub>
+          <m:sSubPr>
+            <m:ctrlPr>
+              <w:rPr>
+                <w:rFonts w:ascii="Cambria Math" w:hAnsi="Cambria Math"/>
+                <w:i/>
+              </w:rPr>
+            </m:ctrlPr>
+          </m:sSubPr>
+          <m:e>
+            <m:r>
+              <w:rPr>
+                <w:rFonts w:ascii="Cambria Math" w:hAnsi="Cambria Math"/>
+              </w:rPr>
+              <m:t>z</m:t>
+            </m:r>
+          </m:e>
+          <m:sub>
+            <m:r>
+              <w:rPr>
+                <w:rFonts w:ascii="Cambria Math" w:hAnsi="Cambria Math"/>
+              </w:rPr>
+              <m:t>i</m:t>
+            </m:r>
+          </m:sub>
+        </m:sSub>
+        <m:r>
+          <w:rPr>
+            <w:rFonts w:ascii="Cambria Math" w:hAnsi="Cambria Math"/>
+          </w:rPr>
+          <m:t>-</m:t>
+        </m:r>
+        <m:sSub>
+          <m:sSubPr>
+            <m:ctrlPr>
+              <w:rPr>
+                <w:rFonts w:ascii="Cambria Math" w:hAnsi="Cambria Math"/>
+                <w:i/>
+              </w:rPr>
+            </m:ctrlPr>
+          </m:sSubPr>
+          <m:e>
+            <m:r>
+              <w:rPr>
+                <w:rFonts w:ascii="Cambria Math" w:hAnsi="Cambria Math"/>
+              </w:rPr>
+              <m:t>x</m:t>
+            </m:r>
+          </m:e>
+          <m:sub>
+            <m:r>
+              <w:rPr>
+                <w:rFonts w:ascii="Cambria Math" w:hAnsi="Cambria Math"/>
+              </w:rPr>
+              <m:t>i</m:t>
+            </m:r>
+          </m:sub>
+        </m:sSub>
+        <m:r>
+          <w:rPr>
+            <w:rFonts w:ascii="Cambria Math" w:hAnsi="Cambria Math"/>
+          </w:rPr>
+          <m:t>≤M</m:t>
+        </m:r>
+        <m:d>
+          <m:dPr>
+            <m:ctrlPr>
+              <w:rPr>
+                <w:rFonts w:ascii="Cambria Math" w:hAnsi="Cambria Math"/>
+                <w:i/>
+              </w:rPr>
+            </m:ctrlPr>
+          </m:dPr>
+          <m:e>
+            <m:r>
+              <w:rPr>
+                <w:rFonts w:ascii="Cambria Math" w:hAnsi="Cambria Math"/>
+              </w:rPr>
+              <m:t>1-</m:t>
+            </m:r>
+            <m:sSub>
+              <m:sSubPr>
+                <m:ctrlPr>
+                  <w:rPr>
+                    <w:rFonts w:ascii="Cambria Math" w:hAnsi="Cambria Math"/>
+                    <w:i/>
+                  </w:rPr>
+                </m:ctrlPr>
+              </m:sSubPr>
+              <m:e>
+                <m:r>
+                  <w:rPr>
+                    <w:rFonts w:ascii="Cambria Math" w:hAnsi="Cambria Math"/>
+                  </w:rPr>
+                  <m:t>y</m:t>
+                </m:r>
+              </m:e>
+              <m:sub>
+                <m:r>
+                  <w:rPr>
+                    <w:rFonts w:ascii="Cambria Math" w:hAnsi="Cambria Math"/>
+                  </w:rPr>
+                  <m:t>i</m:t>
+                </m:r>
+              </m:sub>
+            </m:sSub>
+          </m:e>
+        </m:d>
+        <m:r>
+          <w:rPr>
+            <w:rFonts w:ascii="Cambria Math" w:hAnsi="Cambria Math"/>
+          </w:rPr>
+          <m:t>;M≥</m:t>
+        </m:r>
+        <m:sSub>
+          <m:sSubPr>
+            <m:ctrlPr>
+              <w:rPr>
+                <w:rFonts w:ascii="Cambria Math" w:hAnsi="Cambria Math"/>
+                <w:i/>
+              </w:rPr>
+            </m:ctrlPr>
+          </m:sSubPr>
+          <m:e>
+            <m:r>
+              <w:rPr>
+                <w:rFonts w:ascii="Cambria Math" w:hAnsi="Cambria Math"/>
+              </w:rPr>
+              <m:t>z</m:t>
+            </m:r>
+          </m:e>
+          <m:sub>
+            <m:r>
+              <w:rPr>
+                <w:rFonts w:ascii="Cambria Math" w:hAnsi="Cambria Math"/>
+              </w:rPr>
+              <m:t>i</m:t>
+            </m:r>
+          </m:sub>
+        </m:sSub>
+        <m:r>
+          <w:rPr>
+            <w:rFonts w:ascii="Cambria Math" w:hAnsi="Cambria Math"/>
+          </w:rPr>
+          <m:t>-</m:t>
+        </m:r>
+        <m:sSub>
+          <m:sSubPr>
+            <m:ctrlPr>
+              <w:rPr>
+                <w:rFonts w:ascii="Cambria Math" w:hAnsi="Cambria Math"/>
+                <w:i/>
+              </w:rPr>
+            </m:ctrlPr>
+          </m:sSubPr>
+          <m:e>
+            <m:r>
+              <w:rPr>
+                <w:rFonts w:ascii="Cambria Math" w:hAnsi="Cambria Math"/>
+              </w:rPr>
+              <m:t>x</m:t>
+            </m:r>
+          </m:e>
+          <m:sub>
+            <m:r>
+              <w:rPr>
+                <w:rFonts w:ascii="Cambria Math" w:hAnsi="Cambria Math"/>
+              </w:rPr>
+              <m:t>i</m:t>
+            </m:r>
+          </m:sub>
+        </m:sSub>
+        <m:r>
+          <w:rPr>
+            <w:rFonts w:ascii="Cambria Math" w:hAnsi="Cambria Math"/>
+          </w:rPr>
+          <m:t>+1</m:t>
+        </m:r>
+      </m:oMath>
+    </w:p>
+    <w:p>
+      <w:proofErr w:type="gramStart"/>
       <w:r>
         <w:t xml:space="preserve">If </w:t>
       </w:r>
+      <w:proofErr w:type="gramEnd"/>
       <m:oMath>
         <m:sSub>
           <m:sSubPr>
@@ -1928,6 +3181,107 @@
           <m:t>≤0</m:t>
         </m:r>
       </m:oMath>
+      <w:r>
+        <w:t xml:space="preserve">: </w:t>
+      </w:r>
+      <m:oMath>
+        <m:sSub>
+          <m:sSubPr>
+            <m:ctrlPr>
+              <w:rPr>
+                <w:rFonts w:ascii="Cambria Math" w:hAnsi="Cambria Math"/>
+                <w:i/>
+              </w:rPr>
+            </m:ctrlPr>
+          </m:sSubPr>
+          <m:e>
+            <m:r>
+              <w:rPr>
+                <w:rFonts w:ascii="Cambria Math" w:hAnsi="Cambria Math"/>
+              </w:rPr>
+              <m:t>z</m:t>
+            </m:r>
+          </m:e>
+          <m:sub>
+            <m:r>
+              <w:rPr>
+                <w:rFonts w:ascii="Cambria Math" w:hAnsi="Cambria Math"/>
+              </w:rPr>
+              <m:t>i</m:t>
+            </m:r>
+          </m:sub>
+        </m:sSub>
+        <m:r>
+          <w:rPr>
+            <w:rFonts w:ascii="Cambria Math" w:hAnsi="Cambria Math"/>
+          </w:rPr>
+          <m:t>≤M</m:t>
+        </m:r>
+        <m:sSub>
+          <m:sSubPr>
+            <m:ctrlPr>
+              <w:rPr>
+                <w:rFonts w:ascii="Cambria Math" w:hAnsi="Cambria Math"/>
+                <w:i/>
+              </w:rPr>
+            </m:ctrlPr>
+          </m:sSubPr>
+          <m:e>
+            <m:r>
+              <w:rPr>
+                <w:rFonts w:ascii="Cambria Math" w:hAnsi="Cambria Math"/>
+              </w:rPr>
+              <m:t>y</m:t>
+            </m:r>
+          </m:e>
+          <m:sub>
+            <m:r>
+              <w:rPr>
+                <w:rFonts w:ascii="Cambria Math" w:hAnsi="Cambria Math"/>
+              </w:rPr>
+              <m:t>i</m:t>
+            </m:r>
+          </m:sub>
+        </m:sSub>
+        <m:r>
+          <w:rPr>
+            <w:rFonts w:ascii="Cambria Math" w:hAnsi="Cambria Math"/>
+          </w:rPr>
+          <m:t>;M≥</m:t>
+        </m:r>
+        <m:sSub>
+          <m:sSubPr>
+            <m:ctrlPr>
+              <w:rPr>
+                <w:rFonts w:ascii="Cambria Math" w:hAnsi="Cambria Math"/>
+                <w:i/>
+              </w:rPr>
+            </m:ctrlPr>
+          </m:sSubPr>
+          <m:e>
+            <m:r>
+              <w:rPr>
+                <w:rFonts w:ascii="Cambria Math" w:hAnsi="Cambria Math"/>
+              </w:rPr>
+              <m:t>z</m:t>
+            </m:r>
+          </m:e>
+          <m:sub>
+            <m:r>
+              <w:rPr>
+                <w:rFonts w:ascii="Cambria Math" w:hAnsi="Cambria Math"/>
+              </w:rPr>
+              <m:t>i</m:t>
+            </m:r>
+          </m:sub>
+        </m:sSub>
+        <m:r>
+          <w:rPr>
+            <w:rFonts w:ascii="Cambria Math" w:hAnsi="Cambria Math"/>
+          </w:rPr>
+          <m:t>+1</m:t>
+        </m:r>
+      </m:oMath>
     </w:p>
     <w:p/>
     <w:p>
@@ -1935,7 +3289,6 @@
         <w:t>C.  Assume variables A, B, and C are continuous, non-negative decision variables.  A sea port can load either 12 A’s per week, or 44 B’s, or 31 C’s. What combinations of A, B and C can be loaded in 8 weeks?</w:t>
       </w:r>
     </w:p>
-    <w:p/>
     <w:p>
       <w:pPr>
         <w:pStyle w:val="BodyTextIndent"/>
@@ -1943,6 +3296,9 @@
           <w:tab w:val="clear" w:pos="360"/>
         </w:tabs>
         <w:ind w:left="0" w:firstLine="0"/>
+        <w:rPr>
+          <w:b w:val="0"/>
+        </w:rPr>
       </w:pPr>
     </w:p>
     <w:p>
@@ -1952,6 +3308,1305 @@
           <w:tab w:val="clear" w:pos="360"/>
         </w:tabs>
         <w:ind w:left="0" w:firstLine="0"/>
+        <w:rPr>
+          <w:b w:val="0"/>
+        </w:rPr>
+      </w:pPr>
+      <w:r>
+        <w:rPr>
+          <w:b w:val="0"/>
+        </w:rPr>
+        <w:t xml:space="preserve">Let </w:t>
+      </w:r>
+      <m:oMath>
+        <m:sSub>
+          <m:sSubPr>
+            <m:ctrlPr>
+              <w:rPr>
+                <w:rFonts w:ascii="Cambria Math" w:hAnsi="Cambria Math"/>
+                <w:b w:val="0"/>
+                <w:i/>
+              </w:rPr>
+            </m:ctrlPr>
+          </m:sSubPr>
+          <m:e>
+            <m:r>
+              <m:rPr>
+                <m:sty m:val="bi"/>
+              </m:rPr>
+              <w:rPr>
+                <w:rFonts w:ascii="Cambria Math" w:hAnsi="Cambria Math"/>
+              </w:rPr>
+              <m:t>w</m:t>
+            </m:r>
+          </m:e>
+          <m:sub>
+            <m:r>
+              <m:rPr>
+                <m:sty m:val="bi"/>
+              </m:rPr>
+              <w:rPr>
+                <w:rFonts w:ascii="Cambria Math" w:hAnsi="Cambria Math"/>
+              </w:rPr>
+              <m:t>A,i</m:t>
+            </m:r>
+          </m:sub>
+        </m:sSub>
+        <m:r>
+          <m:rPr>
+            <m:sty m:val="bi"/>
+          </m:rPr>
+          <w:rPr>
+            <w:rFonts w:ascii="Cambria Math" w:hAnsi="Cambria Math"/>
+          </w:rPr>
+          <m:t>,</m:t>
+        </m:r>
+        <m:sSub>
+          <m:sSubPr>
+            <m:ctrlPr>
+              <w:rPr>
+                <w:rFonts w:ascii="Cambria Math" w:hAnsi="Cambria Math"/>
+                <w:b w:val="0"/>
+                <w:i/>
+              </w:rPr>
+            </m:ctrlPr>
+          </m:sSubPr>
+          <m:e>
+            <m:r>
+              <m:rPr>
+                <m:sty m:val="bi"/>
+              </m:rPr>
+              <w:rPr>
+                <w:rFonts w:ascii="Cambria Math" w:hAnsi="Cambria Math"/>
+              </w:rPr>
+              <m:t>w</m:t>
+            </m:r>
+          </m:e>
+          <m:sub>
+            <m:r>
+              <m:rPr>
+                <m:sty m:val="bi"/>
+              </m:rPr>
+              <w:rPr>
+                <w:rFonts w:ascii="Cambria Math" w:hAnsi="Cambria Math"/>
+              </w:rPr>
+              <m:t>B,i</m:t>
+            </m:r>
+          </m:sub>
+        </m:sSub>
+      </m:oMath>
+      <w:r>
+        <w:rPr>
+          <w:b w:val="0"/>
+        </w:rPr>
+        <w:t xml:space="preserve"> and </w:t>
+      </w:r>
+      <m:oMath>
+        <m:sSub>
+          <m:sSubPr>
+            <m:ctrlPr>
+              <w:rPr>
+                <w:rFonts w:ascii="Cambria Math" w:hAnsi="Cambria Math"/>
+                <w:b w:val="0"/>
+                <w:i/>
+              </w:rPr>
+            </m:ctrlPr>
+          </m:sSubPr>
+          <m:e>
+            <m:r>
+              <m:rPr>
+                <m:sty m:val="bi"/>
+              </m:rPr>
+              <w:rPr>
+                <w:rFonts w:ascii="Cambria Math" w:hAnsi="Cambria Math"/>
+              </w:rPr>
+              <m:t>w</m:t>
+            </m:r>
+          </m:e>
+          <m:sub>
+            <m:r>
+              <m:rPr>
+                <m:sty m:val="bi"/>
+              </m:rPr>
+              <w:rPr>
+                <w:rFonts w:ascii="Cambria Math" w:hAnsi="Cambria Math"/>
+              </w:rPr>
+              <m:t>C,i</m:t>
+            </m:r>
+          </m:sub>
+        </m:sSub>
+      </m:oMath>
+      <w:r>
+        <w:rPr>
+          <w:b w:val="0"/>
+        </w:rPr>
+        <w:t xml:space="preserve"> be binary decision variables for </w:t>
+      </w:r>
+      <w:proofErr w:type="gramStart"/>
+      <w:r>
+        <w:rPr>
+          <w:b w:val="0"/>
+        </w:rPr>
+        <w:t xml:space="preserve">week </w:t>
+      </w:r>
+      <w:proofErr w:type="gramEnd"/>
+      <m:oMath>
+        <m:r>
+          <m:rPr>
+            <m:sty m:val="bi"/>
+          </m:rPr>
+          <w:rPr>
+            <w:rFonts w:ascii="Cambria Math" w:hAnsi="Cambria Math"/>
+          </w:rPr>
+          <m:t>i (i=1,2,…,8)</m:t>
+        </m:r>
+      </m:oMath>
+      <w:r>
+        <w:rPr>
+          <w:b w:val="0"/>
+        </w:rPr>
+        <w:t>, indicating whether A,B, or C is loaded respectively.</w:t>
+      </w:r>
+    </w:p>
+    <w:p>
+      <w:pPr>
+        <w:pStyle w:val="BodyTextIndent"/>
+        <w:tabs>
+          <w:tab w:val="clear" w:pos="360"/>
+        </w:tabs>
+        <w:ind w:left="0" w:firstLine="0"/>
+        <w:rPr>
+          <w:b w:val="0"/>
+        </w:rPr>
+      </w:pPr>
+      <w:r>
+        <w:rPr>
+          <w:b w:val="0"/>
+        </w:rPr>
+        <w:t xml:space="preserve">In each </w:t>
+      </w:r>
+      <w:proofErr w:type="gramStart"/>
+      <w:r>
+        <w:rPr>
+          <w:b w:val="0"/>
+        </w:rPr>
+        <w:t xml:space="preserve">week </w:t>
+      </w:r>
+      <w:proofErr w:type="gramEnd"/>
+      <m:oMath>
+        <m:r>
+          <m:rPr>
+            <m:sty m:val="bi"/>
+          </m:rPr>
+          <w:rPr>
+            <w:rFonts w:ascii="Cambria Math" w:hAnsi="Cambria Math"/>
+          </w:rPr>
+          <m:t>i</m:t>
+        </m:r>
+      </m:oMath>
+      <w:r>
+        <w:rPr>
+          <w:b w:val="0"/>
+        </w:rPr>
+        <w:t>, the port can choose to load A, B, or C exclusively.</w:t>
+      </w:r>
+    </w:p>
+    <w:p>
+      <w:pPr>
+        <w:pStyle w:val="BodyTextIndent"/>
+        <w:numPr>
+          <w:ilvl w:val="0"/>
+          <w:numId w:val="27"/>
+        </w:numPr>
+        <w:tabs>
+          <w:tab w:val="clear" w:pos="360"/>
+        </w:tabs>
+        <w:rPr>
+          <w:b w:val="0"/>
+        </w:rPr>
+      </w:pPr>
+      <m:oMath>
+        <m:sSub>
+          <m:sSubPr>
+            <m:ctrlPr>
+              <w:rPr>
+                <w:rFonts w:ascii="Cambria Math" w:hAnsi="Cambria Math"/>
+                <w:b w:val="0"/>
+                <w:i/>
+              </w:rPr>
+            </m:ctrlPr>
+          </m:sSubPr>
+          <m:e>
+            <m:r>
+              <m:rPr>
+                <m:sty m:val="bi"/>
+              </m:rPr>
+              <w:rPr>
+                <w:rFonts w:ascii="Cambria Math" w:hAnsi="Cambria Math"/>
+              </w:rPr>
+              <m:t>w</m:t>
+            </m:r>
+          </m:e>
+          <m:sub>
+            <m:r>
+              <m:rPr>
+                <m:sty m:val="bi"/>
+              </m:rPr>
+              <w:rPr>
+                <w:rFonts w:ascii="Cambria Math" w:hAnsi="Cambria Math"/>
+              </w:rPr>
+              <m:t>A,i</m:t>
+            </m:r>
+          </m:sub>
+        </m:sSub>
+        <m:r>
+          <m:rPr>
+            <m:sty m:val="bi"/>
+          </m:rPr>
+          <w:rPr>
+            <w:rFonts w:ascii="Cambria Math" w:hAnsi="Cambria Math"/>
+          </w:rPr>
+          <m:t>=1</m:t>
+        </m:r>
+      </m:oMath>
+      <w:r>
+        <w:rPr>
+          <w:b w:val="0"/>
+        </w:rPr>
+        <w:t xml:space="preserve"> if A is chosen in week </w:t>
+      </w:r>
+      <m:oMath>
+        <m:r>
+          <m:rPr>
+            <m:sty m:val="bi"/>
+          </m:rPr>
+          <w:rPr>
+            <w:rFonts w:ascii="Cambria Math" w:hAnsi="Cambria Math"/>
+          </w:rPr>
+          <m:t>i</m:t>
+        </m:r>
+      </m:oMath>
+      <w:r>
+        <w:rPr>
+          <w:b w:val="0"/>
+        </w:rPr>
+        <w:t>; 0 otherwise</w:t>
+      </w:r>
+    </w:p>
+    <w:p>
+      <w:pPr>
+        <w:pStyle w:val="BodyTextIndent"/>
+        <w:numPr>
+          <w:ilvl w:val="0"/>
+          <w:numId w:val="27"/>
+        </w:numPr>
+        <w:tabs>
+          <w:tab w:val="clear" w:pos="360"/>
+        </w:tabs>
+        <w:rPr>
+          <w:b w:val="0"/>
+        </w:rPr>
+      </w:pPr>
+      <m:oMath>
+        <m:sSub>
+          <m:sSubPr>
+            <m:ctrlPr>
+              <w:rPr>
+                <w:rFonts w:ascii="Cambria Math" w:hAnsi="Cambria Math"/>
+                <w:b w:val="0"/>
+                <w:i/>
+              </w:rPr>
+            </m:ctrlPr>
+          </m:sSubPr>
+          <m:e>
+            <m:r>
+              <m:rPr>
+                <m:sty m:val="bi"/>
+              </m:rPr>
+              <w:rPr>
+                <w:rFonts w:ascii="Cambria Math" w:hAnsi="Cambria Math"/>
+              </w:rPr>
+              <m:t>w</m:t>
+            </m:r>
+          </m:e>
+          <m:sub>
+            <m:r>
+              <m:rPr>
+                <m:sty m:val="bi"/>
+              </m:rPr>
+              <w:rPr>
+                <w:rFonts w:ascii="Cambria Math" w:hAnsi="Cambria Math"/>
+              </w:rPr>
+              <m:t>B,i</m:t>
+            </m:r>
+          </m:sub>
+        </m:sSub>
+        <m:r>
+          <m:rPr>
+            <m:sty m:val="bi"/>
+          </m:rPr>
+          <w:rPr>
+            <w:rFonts w:ascii="Cambria Math" w:hAnsi="Cambria Math"/>
+          </w:rPr>
+          <m:t>=1</m:t>
+        </m:r>
+      </m:oMath>
+      <w:r>
+        <w:rPr>
+          <w:b w:val="0"/>
+        </w:rPr>
+        <w:t xml:space="preserve"> if B is chosen in week </w:t>
+      </w:r>
+      <m:oMath>
+        <m:r>
+          <m:rPr>
+            <m:sty m:val="bi"/>
+          </m:rPr>
+          <w:rPr>
+            <w:rFonts w:ascii="Cambria Math" w:hAnsi="Cambria Math"/>
+          </w:rPr>
+          <m:t>i</m:t>
+        </m:r>
+      </m:oMath>
+      <w:r>
+        <w:rPr>
+          <w:b w:val="0"/>
+        </w:rPr>
+        <w:t>; 0 otherwise</w:t>
+      </w:r>
+    </w:p>
+    <w:p>
+      <w:pPr>
+        <w:pStyle w:val="BodyTextIndent"/>
+        <w:numPr>
+          <w:ilvl w:val="0"/>
+          <w:numId w:val="27"/>
+        </w:numPr>
+        <w:tabs>
+          <w:tab w:val="clear" w:pos="360"/>
+        </w:tabs>
+        <w:rPr>
+          <w:b w:val="0"/>
+        </w:rPr>
+      </w:pPr>
+      <m:oMath>
+        <m:sSub>
+          <m:sSubPr>
+            <m:ctrlPr>
+              <w:rPr>
+                <w:rFonts w:ascii="Cambria Math" w:hAnsi="Cambria Math"/>
+                <w:b w:val="0"/>
+                <w:i/>
+              </w:rPr>
+            </m:ctrlPr>
+          </m:sSubPr>
+          <m:e>
+            <m:r>
+              <m:rPr>
+                <m:sty m:val="bi"/>
+              </m:rPr>
+              <w:rPr>
+                <w:rFonts w:ascii="Cambria Math" w:hAnsi="Cambria Math"/>
+              </w:rPr>
+              <m:t>w</m:t>
+            </m:r>
+          </m:e>
+          <m:sub>
+            <m:r>
+              <m:rPr>
+                <m:sty m:val="bi"/>
+              </m:rPr>
+              <w:rPr>
+                <w:rFonts w:ascii="Cambria Math" w:hAnsi="Cambria Math"/>
+              </w:rPr>
+              <m:t>C,i</m:t>
+            </m:r>
+          </m:sub>
+        </m:sSub>
+        <m:r>
+          <m:rPr>
+            <m:sty m:val="bi"/>
+          </m:rPr>
+          <w:rPr>
+            <w:rFonts w:ascii="Cambria Math" w:hAnsi="Cambria Math"/>
+          </w:rPr>
+          <m:t>=1</m:t>
+        </m:r>
+      </m:oMath>
+      <w:r>
+        <w:rPr>
+          <w:b w:val="0"/>
+        </w:rPr>
+        <w:t xml:space="preserve"> </w:t>
+      </w:r>
+      <w:r>
+        <w:rPr>
+          <w:b w:val="0"/>
+        </w:rPr>
+        <w:t xml:space="preserve">if C is chosen in week </w:t>
+      </w:r>
+      <m:oMath>
+        <m:r>
+          <m:rPr>
+            <m:sty m:val="bi"/>
+          </m:rPr>
+          <w:rPr>
+            <w:rFonts w:ascii="Cambria Math" w:hAnsi="Cambria Math"/>
+          </w:rPr>
+          <m:t>i</m:t>
+        </m:r>
+      </m:oMath>
+      <w:r>
+        <w:rPr>
+          <w:b w:val="0"/>
+        </w:rPr>
+        <w:t>; 0 otherwise</w:t>
+      </w:r>
+    </w:p>
+    <w:p>
+      <w:pPr>
+        <w:pStyle w:val="BodyTextIndent"/>
+        <w:tabs>
+          <w:tab w:val="clear" w:pos="360"/>
+        </w:tabs>
+        <w:rPr>
+          <w:b w:val="0"/>
+        </w:rPr>
+      </w:pPr>
+    </w:p>
+    <w:p>
+      <w:pPr>
+        <w:pStyle w:val="BodyTextIndent"/>
+        <w:tabs>
+          <w:tab w:val="clear" w:pos="360"/>
+        </w:tabs>
+        <w:rPr>
+          <w:b w:val="0"/>
+        </w:rPr>
+      </w:pPr>
+      <w:r>
+        <w:rPr>
+          <w:b w:val="0"/>
+        </w:rPr>
+        <w:t>We also have these capacity constraints:</w:t>
+      </w:r>
+    </w:p>
+    <w:p>
+      <w:pPr>
+        <w:pStyle w:val="BodyTextIndent"/>
+        <w:numPr>
+          <w:ilvl w:val="0"/>
+          <w:numId w:val="28"/>
+        </w:numPr>
+        <w:tabs>
+          <w:tab w:val="clear" w:pos="360"/>
+        </w:tabs>
+        <w:rPr>
+          <w:b w:val="0"/>
+        </w:rPr>
+      </w:pPr>
+      <m:oMath>
+        <m:sSub>
+          <m:sSubPr>
+            <m:ctrlPr>
+              <w:rPr>
+                <w:rFonts w:ascii="Cambria Math" w:hAnsi="Cambria Math"/>
+                <w:b w:val="0"/>
+                <w:i/>
+              </w:rPr>
+            </m:ctrlPr>
+          </m:sSubPr>
+          <m:e>
+            <m:r>
+              <m:rPr>
+                <m:sty m:val="bi"/>
+              </m:rPr>
+              <w:rPr>
+                <w:rFonts w:ascii="Cambria Math" w:hAnsi="Cambria Math"/>
+              </w:rPr>
+              <m:t>a</m:t>
+            </m:r>
+          </m:e>
+          <m:sub>
+            <m:r>
+              <m:rPr>
+                <m:sty m:val="bi"/>
+              </m:rPr>
+              <w:rPr>
+                <w:rFonts w:ascii="Cambria Math" w:hAnsi="Cambria Math"/>
+              </w:rPr>
+              <m:t>i</m:t>
+            </m:r>
+          </m:sub>
+        </m:sSub>
+        <m:r>
+          <m:rPr>
+            <m:sty m:val="bi"/>
+          </m:rPr>
+          <w:rPr>
+            <w:rFonts w:ascii="Cambria Math" w:hAnsi="Cambria Math"/>
+          </w:rPr>
+          <m:t>≤12*</m:t>
+        </m:r>
+        <m:sSub>
+          <m:sSubPr>
+            <m:ctrlPr>
+              <w:rPr>
+                <w:rFonts w:ascii="Cambria Math" w:hAnsi="Cambria Math"/>
+                <w:b w:val="0"/>
+                <w:i/>
+              </w:rPr>
+            </m:ctrlPr>
+          </m:sSubPr>
+          <m:e>
+            <m:r>
+              <m:rPr>
+                <m:sty m:val="bi"/>
+              </m:rPr>
+              <w:rPr>
+                <w:rFonts w:ascii="Cambria Math" w:hAnsi="Cambria Math"/>
+              </w:rPr>
+              <m:t>w</m:t>
+            </m:r>
+          </m:e>
+          <m:sub>
+            <m:r>
+              <m:rPr>
+                <m:sty m:val="bi"/>
+              </m:rPr>
+              <w:rPr>
+                <w:rFonts w:ascii="Cambria Math" w:hAnsi="Cambria Math"/>
+              </w:rPr>
+              <m:t>A,i</m:t>
+            </m:r>
+          </m:sub>
+        </m:sSub>
+      </m:oMath>
+    </w:p>
+    <w:p>
+      <w:pPr>
+        <w:pStyle w:val="BodyTextIndent"/>
+        <w:numPr>
+          <w:ilvl w:val="0"/>
+          <w:numId w:val="28"/>
+        </w:numPr>
+        <w:tabs>
+          <w:tab w:val="clear" w:pos="360"/>
+        </w:tabs>
+        <w:rPr>
+          <w:b w:val="0"/>
+        </w:rPr>
+      </w:pPr>
+      <m:oMath>
+        <m:sSub>
+          <m:sSubPr>
+            <m:ctrlPr>
+              <w:rPr>
+                <w:rFonts w:ascii="Cambria Math" w:hAnsi="Cambria Math"/>
+                <w:b w:val="0"/>
+                <w:i/>
+              </w:rPr>
+            </m:ctrlPr>
+          </m:sSubPr>
+          <m:e>
+            <m:r>
+              <m:rPr>
+                <m:sty m:val="bi"/>
+              </m:rPr>
+              <w:rPr>
+                <w:rFonts w:ascii="Cambria Math" w:hAnsi="Cambria Math"/>
+              </w:rPr>
+              <m:t>b</m:t>
+            </m:r>
+          </m:e>
+          <m:sub>
+            <m:r>
+              <m:rPr>
+                <m:sty m:val="bi"/>
+              </m:rPr>
+              <w:rPr>
+                <w:rFonts w:ascii="Cambria Math" w:hAnsi="Cambria Math"/>
+              </w:rPr>
+              <m:t>i</m:t>
+            </m:r>
+          </m:sub>
+        </m:sSub>
+        <m:r>
+          <m:rPr>
+            <m:sty m:val="bi"/>
+          </m:rPr>
+          <w:rPr>
+            <w:rFonts w:ascii="Cambria Math" w:hAnsi="Cambria Math"/>
+          </w:rPr>
+          <m:t>≤44*</m:t>
+        </m:r>
+        <m:sSub>
+          <m:sSubPr>
+            <m:ctrlPr>
+              <w:rPr>
+                <w:rFonts w:ascii="Cambria Math" w:hAnsi="Cambria Math"/>
+                <w:b w:val="0"/>
+                <w:i/>
+              </w:rPr>
+            </m:ctrlPr>
+          </m:sSubPr>
+          <m:e>
+            <m:r>
+              <m:rPr>
+                <m:sty m:val="bi"/>
+              </m:rPr>
+              <w:rPr>
+                <w:rFonts w:ascii="Cambria Math" w:hAnsi="Cambria Math"/>
+              </w:rPr>
+              <m:t>w</m:t>
+            </m:r>
+          </m:e>
+          <m:sub>
+            <m:r>
+              <m:rPr>
+                <m:sty m:val="bi"/>
+              </m:rPr>
+              <w:rPr>
+                <w:rFonts w:ascii="Cambria Math" w:hAnsi="Cambria Math"/>
+              </w:rPr>
+              <m:t>B,i</m:t>
+            </m:r>
+          </m:sub>
+        </m:sSub>
+      </m:oMath>
+    </w:p>
+    <w:p>
+      <w:pPr>
+        <w:pStyle w:val="BodyTextIndent"/>
+        <w:numPr>
+          <w:ilvl w:val="0"/>
+          <w:numId w:val="28"/>
+        </w:numPr>
+        <w:tabs>
+          <w:tab w:val="clear" w:pos="360"/>
+        </w:tabs>
+        <w:rPr>
+          <w:b w:val="0"/>
+        </w:rPr>
+      </w:pPr>
+      <m:oMath>
+        <m:sSub>
+          <m:sSubPr>
+            <m:ctrlPr>
+              <w:rPr>
+                <w:rFonts w:ascii="Cambria Math" w:hAnsi="Cambria Math"/>
+                <w:b w:val="0"/>
+                <w:i/>
+              </w:rPr>
+            </m:ctrlPr>
+          </m:sSubPr>
+          <m:e>
+            <m:r>
+              <m:rPr>
+                <m:sty m:val="bi"/>
+              </m:rPr>
+              <w:rPr>
+                <w:rFonts w:ascii="Cambria Math" w:hAnsi="Cambria Math"/>
+              </w:rPr>
+              <m:t>c</m:t>
+            </m:r>
+          </m:e>
+          <m:sub>
+            <m:r>
+              <m:rPr>
+                <m:sty m:val="bi"/>
+              </m:rPr>
+              <w:rPr>
+                <w:rFonts w:ascii="Cambria Math" w:hAnsi="Cambria Math"/>
+              </w:rPr>
+              <m:t>i</m:t>
+            </m:r>
+          </m:sub>
+        </m:sSub>
+        <m:r>
+          <m:rPr>
+            <m:sty m:val="bi"/>
+          </m:rPr>
+          <w:rPr>
+            <w:rFonts w:ascii="Cambria Math" w:hAnsi="Cambria Math"/>
+          </w:rPr>
+          <m:t>≤31*</m:t>
+        </m:r>
+        <m:sSub>
+          <m:sSubPr>
+            <m:ctrlPr>
+              <w:rPr>
+                <w:rFonts w:ascii="Cambria Math" w:hAnsi="Cambria Math"/>
+                <w:b w:val="0"/>
+                <w:i/>
+              </w:rPr>
+            </m:ctrlPr>
+          </m:sSubPr>
+          <m:e>
+            <m:r>
+              <m:rPr>
+                <m:sty m:val="bi"/>
+              </m:rPr>
+              <w:rPr>
+                <w:rFonts w:ascii="Cambria Math" w:hAnsi="Cambria Math"/>
+              </w:rPr>
+              <m:t>w</m:t>
+            </m:r>
+          </m:e>
+          <m:sub>
+            <m:r>
+              <m:rPr>
+                <m:sty m:val="bi"/>
+              </m:rPr>
+              <w:rPr>
+                <w:rFonts w:ascii="Cambria Math" w:hAnsi="Cambria Math"/>
+              </w:rPr>
+              <m:t>C,i</m:t>
+            </m:r>
+          </m:sub>
+        </m:sSub>
+      </m:oMath>
+    </w:p>
+    <w:p>
+      <w:pPr>
+        <w:pStyle w:val="BodyTextIndent"/>
+        <w:tabs>
+          <w:tab w:val="clear" w:pos="360"/>
+        </w:tabs>
+        <w:rPr>
+          <w:b w:val="0"/>
+        </w:rPr>
+      </w:pPr>
+    </w:p>
+    <w:p>
+      <w:pPr>
+        <w:pStyle w:val="BodyTextIndent"/>
+        <w:tabs>
+          <w:tab w:val="clear" w:pos="360"/>
+        </w:tabs>
+        <w:ind w:left="0" w:firstLine="0"/>
+        <w:rPr>
+          <w:b w:val="0"/>
+        </w:rPr>
+      </w:pPr>
+      <w:r>
+        <w:rPr>
+          <w:b w:val="0"/>
+        </w:rPr>
+        <w:t xml:space="preserve">We can only load one of A, B, or C each week and have </w:t>
+      </w:r>
+      <w:r>
+        <w:rPr>
+          <w:b w:val="0"/>
+        </w:rPr>
+        <w:t>this constraint to deal with it</w:t>
+      </w:r>
+      <w:r>
+        <w:rPr>
+          <w:b w:val="0"/>
+        </w:rPr>
+        <w:t xml:space="preserve">: </w:t>
+      </w:r>
+      <m:oMath>
+        <m:sSub>
+          <m:sSubPr>
+            <m:ctrlPr>
+              <w:rPr>
+                <w:rFonts w:ascii="Cambria Math" w:hAnsi="Cambria Math"/>
+                <w:b w:val="0"/>
+                <w:i/>
+              </w:rPr>
+            </m:ctrlPr>
+          </m:sSubPr>
+          <m:e>
+            <m:r>
+              <m:rPr>
+                <m:sty m:val="bi"/>
+              </m:rPr>
+              <w:rPr>
+                <w:rFonts w:ascii="Cambria Math" w:hAnsi="Cambria Math"/>
+              </w:rPr>
+              <m:t>w</m:t>
+            </m:r>
+          </m:e>
+          <m:sub>
+            <m:r>
+              <m:rPr>
+                <m:sty m:val="bi"/>
+              </m:rPr>
+              <w:rPr>
+                <w:rFonts w:ascii="Cambria Math" w:hAnsi="Cambria Math"/>
+              </w:rPr>
+              <m:t>A,i</m:t>
+            </m:r>
+          </m:sub>
+        </m:sSub>
+        <m:r>
+          <m:rPr>
+            <m:sty m:val="bi"/>
+          </m:rPr>
+          <w:rPr>
+            <w:rFonts w:ascii="Cambria Math" w:hAnsi="Cambria Math"/>
+          </w:rPr>
+          <m:t>+</m:t>
+        </m:r>
+        <m:sSub>
+          <m:sSubPr>
+            <m:ctrlPr>
+              <w:rPr>
+                <w:rFonts w:ascii="Cambria Math" w:hAnsi="Cambria Math"/>
+                <w:b w:val="0"/>
+                <w:i/>
+              </w:rPr>
+            </m:ctrlPr>
+          </m:sSubPr>
+          <m:e>
+            <m:r>
+              <m:rPr>
+                <m:sty m:val="bi"/>
+              </m:rPr>
+              <w:rPr>
+                <w:rFonts w:ascii="Cambria Math" w:hAnsi="Cambria Math"/>
+              </w:rPr>
+              <m:t>w</m:t>
+            </m:r>
+          </m:e>
+          <m:sub>
+            <m:r>
+              <m:rPr>
+                <m:sty m:val="bi"/>
+              </m:rPr>
+              <w:rPr>
+                <w:rFonts w:ascii="Cambria Math" w:hAnsi="Cambria Math"/>
+              </w:rPr>
+              <m:t>B,i</m:t>
+            </m:r>
+          </m:sub>
+        </m:sSub>
+        <m:r>
+          <m:rPr>
+            <m:sty m:val="bi"/>
+          </m:rPr>
+          <w:rPr>
+            <w:rFonts w:ascii="Cambria Math" w:hAnsi="Cambria Math"/>
+          </w:rPr>
+          <m:t>+</m:t>
+        </m:r>
+        <m:sSub>
+          <m:sSubPr>
+            <m:ctrlPr>
+              <w:rPr>
+                <w:rFonts w:ascii="Cambria Math" w:hAnsi="Cambria Math"/>
+                <w:b w:val="0"/>
+                <w:i/>
+              </w:rPr>
+            </m:ctrlPr>
+          </m:sSubPr>
+          <m:e>
+            <m:r>
+              <m:rPr>
+                <m:sty m:val="bi"/>
+              </m:rPr>
+              <w:rPr>
+                <w:rFonts w:ascii="Cambria Math" w:hAnsi="Cambria Math"/>
+              </w:rPr>
+              <m:t>w</m:t>
+            </m:r>
+          </m:e>
+          <m:sub>
+            <m:r>
+              <m:rPr>
+                <m:sty m:val="bi"/>
+              </m:rPr>
+              <w:rPr>
+                <w:rFonts w:ascii="Cambria Math" w:hAnsi="Cambria Math"/>
+              </w:rPr>
+              <m:t>C,i</m:t>
+            </m:r>
+          </m:sub>
+        </m:sSub>
+        <m:r>
+          <m:rPr>
+            <m:sty m:val="bi"/>
+          </m:rPr>
+          <w:rPr>
+            <w:rFonts w:ascii="Cambria Math" w:hAnsi="Cambria Math"/>
+          </w:rPr>
+          <m:t>≤1</m:t>
+        </m:r>
+      </m:oMath>
+      <w:r>
+        <w:rPr>
+          <w:b w:val="0"/>
+        </w:rPr>
+        <w:t xml:space="preserve"> for each week</w:t>
+      </w:r>
+      <m:oMath>
+        <m:r>
+          <m:rPr>
+            <m:sty m:val="bi"/>
+          </m:rPr>
+          <w:rPr>
+            <w:rFonts w:ascii="Cambria Math" w:hAnsi="Cambria Math"/>
+          </w:rPr>
+          <m:t xml:space="preserve"> i</m:t>
+        </m:r>
+      </m:oMath>
+      <w:r>
+        <w:rPr>
+          <w:b w:val="0"/>
+        </w:rPr>
+        <w:t>.</w:t>
+      </w:r>
+    </w:p>
+    <w:p>
+      <w:pPr>
+        <w:pStyle w:val="BodyTextIndent"/>
+        <w:tabs>
+          <w:tab w:val="clear" w:pos="360"/>
+        </w:tabs>
+        <w:ind w:left="0" w:firstLine="0"/>
+        <w:rPr>
+          <w:b w:val="0"/>
+        </w:rPr>
+      </w:pPr>
+    </w:p>
+    <w:p>
+      <w:pPr>
+        <w:pStyle w:val="BodyTextIndent"/>
+        <w:tabs>
+          <w:tab w:val="clear" w:pos="360"/>
+        </w:tabs>
+        <w:ind w:left="0" w:firstLine="0"/>
+        <w:rPr>
+          <w:b w:val="0"/>
+        </w:rPr>
+      </w:pPr>
+      <w:r>
+        <w:rPr>
+          <w:b w:val="0"/>
+        </w:rPr>
+        <w:t>Finally, total quantity for 8 weeks:</w:t>
+      </w:r>
+    </w:p>
+    <w:p>
+      <w:pPr>
+        <w:pStyle w:val="BodyTextIndent"/>
+        <w:numPr>
+          <w:ilvl w:val="0"/>
+          <w:numId w:val="28"/>
+        </w:numPr>
+        <w:tabs>
+          <w:tab w:val="clear" w:pos="360"/>
+        </w:tabs>
+        <w:rPr>
+          <w:b w:val="0"/>
+        </w:rPr>
+      </w:pPr>
+      <m:oMath>
+        <m:r>
+          <m:rPr>
+            <m:sty m:val="bi"/>
+          </m:rPr>
+          <w:rPr>
+            <w:rFonts w:ascii="Cambria Math" w:hAnsi="Cambria Math"/>
+          </w:rPr>
+          <m:t>a=</m:t>
+        </m:r>
+        <m:sSubSup>
+          <m:sSubSupPr>
+            <m:ctrlPr>
+              <w:rPr>
+                <w:rFonts w:ascii="Cambria Math" w:hAnsi="Cambria Math"/>
+                <w:b w:val="0"/>
+                <w:i/>
+              </w:rPr>
+            </m:ctrlPr>
+          </m:sSubSupPr>
+          <m:e>
+            <m:r>
+              <m:rPr>
+                <m:sty m:val="bi"/>
+              </m:rPr>
+              <w:rPr>
+                <w:rFonts w:ascii="Cambria Math" w:hAnsi="Cambria Math"/>
+              </w:rPr>
+              <m:t>∑</m:t>
+            </m:r>
+          </m:e>
+          <m:sub>
+            <m:r>
+              <m:rPr>
+                <m:sty m:val="bi"/>
+              </m:rPr>
+              <w:rPr>
+                <w:rFonts w:ascii="Cambria Math" w:hAnsi="Cambria Math"/>
+              </w:rPr>
+              <m:t>i=1</m:t>
+            </m:r>
+          </m:sub>
+          <m:sup>
+            <m:r>
+              <m:rPr>
+                <m:sty m:val="bi"/>
+              </m:rPr>
+              <w:rPr>
+                <w:rFonts w:ascii="Cambria Math" w:hAnsi="Cambria Math"/>
+              </w:rPr>
+              <m:t>8</m:t>
+            </m:r>
+          </m:sup>
+        </m:sSubSup>
+        <m:sSub>
+          <m:sSubPr>
+            <m:ctrlPr>
+              <w:rPr>
+                <w:rFonts w:ascii="Cambria Math" w:hAnsi="Cambria Math"/>
+                <w:b w:val="0"/>
+                <w:i/>
+              </w:rPr>
+            </m:ctrlPr>
+          </m:sSubPr>
+          <m:e>
+            <m:r>
+              <m:rPr>
+                <m:sty m:val="bi"/>
+              </m:rPr>
+              <w:rPr>
+                <w:rFonts w:ascii="Cambria Math" w:hAnsi="Cambria Math"/>
+              </w:rPr>
+              <m:t>a</m:t>
+            </m:r>
+          </m:e>
+          <m:sub>
+            <m:r>
+              <m:rPr>
+                <m:sty m:val="bi"/>
+              </m:rPr>
+              <w:rPr>
+                <w:rFonts w:ascii="Cambria Math" w:hAnsi="Cambria Math"/>
+              </w:rPr>
+              <m:t>i</m:t>
+            </m:r>
+          </m:sub>
+        </m:sSub>
+      </m:oMath>
+    </w:p>
+    <w:p>
+      <w:pPr>
+        <w:pStyle w:val="BodyTextIndent"/>
+        <w:numPr>
+          <w:ilvl w:val="0"/>
+          <w:numId w:val="28"/>
+        </w:numPr>
+        <w:tabs>
+          <w:tab w:val="clear" w:pos="360"/>
+        </w:tabs>
+        <w:rPr>
+          <w:b w:val="0"/>
+        </w:rPr>
+      </w:pPr>
+      <m:oMath>
+        <m:r>
+          <m:rPr>
+            <m:sty m:val="bi"/>
+          </m:rPr>
+          <w:rPr>
+            <w:rFonts w:ascii="Cambria Math" w:hAnsi="Cambria Math"/>
+          </w:rPr>
+          <m:t>b=</m:t>
+        </m:r>
+        <m:sSubSup>
+          <m:sSubSupPr>
+            <m:ctrlPr>
+              <w:rPr>
+                <w:rFonts w:ascii="Cambria Math" w:hAnsi="Cambria Math"/>
+                <w:b w:val="0"/>
+                <w:i/>
+              </w:rPr>
+            </m:ctrlPr>
+          </m:sSubSupPr>
+          <m:e>
+            <m:r>
+              <m:rPr>
+                <m:sty m:val="bi"/>
+              </m:rPr>
+              <w:rPr>
+                <w:rFonts w:ascii="Cambria Math" w:hAnsi="Cambria Math"/>
+              </w:rPr>
+              <m:t>∑</m:t>
+            </m:r>
+          </m:e>
+          <m:sub>
+            <m:r>
+              <m:rPr>
+                <m:sty m:val="bi"/>
+              </m:rPr>
+              <w:rPr>
+                <w:rFonts w:ascii="Cambria Math" w:hAnsi="Cambria Math"/>
+              </w:rPr>
+              <m:t>i=1</m:t>
+            </m:r>
+          </m:sub>
+          <m:sup>
+            <m:r>
+              <m:rPr>
+                <m:sty m:val="bi"/>
+              </m:rPr>
+              <w:rPr>
+                <w:rFonts w:ascii="Cambria Math" w:hAnsi="Cambria Math"/>
+              </w:rPr>
+              <m:t>8</m:t>
+            </m:r>
+          </m:sup>
+        </m:sSubSup>
+        <m:sSub>
+          <m:sSubPr>
+            <m:ctrlPr>
+              <w:rPr>
+                <w:rFonts w:ascii="Cambria Math" w:hAnsi="Cambria Math"/>
+                <w:b w:val="0"/>
+                <w:i/>
+              </w:rPr>
+            </m:ctrlPr>
+          </m:sSubPr>
+          <m:e>
+            <m:r>
+              <m:rPr>
+                <m:sty m:val="bi"/>
+              </m:rPr>
+              <w:rPr>
+                <w:rFonts w:ascii="Cambria Math" w:hAnsi="Cambria Math"/>
+              </w:rPr>
+              <m:t>b</m:t>
+            </m:r>
+          </m:e>
+          <m:sub>
+            <m:r>
+              <m:rPr>
+                <m:sty m:val="bi"/>
+              </m:rPr>
+              <w:rPr>
+                <w:rFonts w:ascii="Cambria Math" w:hAnsi="Cambria Math"/>
+              </w:rPr>
+              <m:t>i</m:t>
+            </m:r>
+          </m:sub>
+        </m:sSub>
+      </m:oMath>
+    </w:p>
+    <w:p>
+      <w:pPr>
+        <w:pStyle w:val="BodyTextIndent"/>
+        <w:numPr>
+          <w:ilvl w:val="0"/>
+          <w:numId w:val="28"/>
+        </w:numPr>
+        <w:tabs>
+          <w:tab w:val="clear" w:pos="360"/>
+        </w:tabs>
+        <w:rPr>
+          <w:b w:val="0"/>
+        </w:rPr>
+      </w:pPr>
+      <m:oMath>
+        <m:r>
+          <m:rPr>
+            <m:sty m:val="bi"/>
+          </m:rPr>
+          <w:rPr>
+            <w:rFonts w:ascii="Cambria Math" w:hAnsi="Cambria Math"/>
+          </w:rPr>
+          <m:t>c=</m:t>
+        </m:r>
+        <m:sSubSup>
+          <m:sSubSupPr>
+            <m:ctrlPr>
+              <w:rPr>
+                <w:rFonts w:ascii="Cambria Math" w:hAnsi="Cambria Math"/>
+                <w:b w:val="0"/>
+                <w:i/>
+              </w:rPr>
+            </m:ctrlPr>
+          </m:sSubSupPr>
+          <m:e>
+            <m:r>
+              <m:rPr>
+                <m:sty m:val="bi"/>
+              </m:rPr>
+              <w:rPr>
+                <w:rFonts w:ascii="Cambria Math" w:hAnsi="Cambria Math"/>
+              </w:rPr>
+              <m:t>∑</m:t>
+            </m:r>
+          </m:e>
+          <m:sub>
+            <m:r>
+              <m:rPr>
+                <m:sty m:val="bi"/>
+              </m:rPr>
+              <w:rPr>
+                <w:rFonts w:ascii="Cambria Math" w:hAnsi="Cambria Math"/>
+              </w:rPr>
+              <m:t>i=1</m:t>
+            </m:r>
+          </m:sub>
+          <m:sup>
+            <m:r>
+              <m:rPr>
+                <m:sty m:val="bi"/>
+              </m:rPr>
+              <w:rPr>
+                <w:rFonts w:ascii="Cambria Math" w:hAnsi="Cambria Math"/>
+              </w:rPr>
+              <m:t>8</m:t>
+            </m:r>
+          </m:sup>
+        </m:sSubSup>
+        <m:sSub>
+          <m:sSubPr>
+            <m:ctrlPr>
+              <w:rPr>
+                <w:rFonts w:ascii="Cambria Math" w:hAnsi="Cambria Math"/>
+                <w:b w:val="0"/>
+                <w:i/>
+              </w:rPr>
+            </m:ctrlPr>
+          </m:sSubPr>
+          <m:e>
+            <m:r>
+              <m:rPr>
+                <m:sty m:val="bi"/>
+              </m:rPr>
+              <w:rPr>
+                <w:rFonts w:ascii="Cambria Math" w:hAnsi="Cambria Math"/>
+              </w:rPr>
+              <m:t>c</m:t>
+            </m:r>
+          </m:e>
+          <m:sub>
+            <m:r>
+              <m:rPr>
+                <m:sty m:val="bi"/>
+              </m:rPr>
+              <w:rPr>
+                <w:rFonts w:ascii="Cambria Math" w:hAnsi="Cambria Math"/>
+              </w:rPr>
+              <m:t>i</m:t>
+            </m:r>
+          </m:sub>
+        </m:sSub>
+      </m:oMath>
+    </w:p>
+    <w:p>
+      <w:pPr>
+        <w:pStyle w:val="BodyTextIndent"/>
+        <w:tabs>
+          <w:tab w:val="clear" w:pos="360"/>
+        </w:tabs>
+        <w:rPr>
+          <w:b w:val="0"/>
+        </w:rPr>
       </w:pPr>
     </w:p>
     <w:p>
@@ -2004,6 +4659,32 @@
         <w:tabs>
           <w:tab w:val="clear" w:pos="360"/>
         </w:tabs>
+        <w:ind w:left="0" w:firstLine="0"/>
+        <w:rPr>
+          <w:b w:val="0"/>
+        </w:rPr>
+      </w:pPr>
+      <w:r>
+        <w:rPr>
+          <w:b w:val="0"/>
+        </w:rPr>
+        <w:t xml:space="preserve">In response to the CEO's request for an investment strategy post-merger, the optimization model's results indicate a well-balanced and profitable approach. The model, adeptly configured to maximize the total Net Present Value (NPV) within a $200 million budget, recommends investing in projects 8, 9, 11, 13, 14, 26, 30, 37, and 38. This selection is the outcome of an optimal solution found by the model, achieving a best objective of $321 million NPV, which signifies the highest possible return under the given constraints. Importantly, the model adheres to the critical balancing constraint, ensuring that the investment difference between Division 1 and Division 2 does not exceed $10 million. This consideration is vital for maintaining a harmonious relationship between the two divisions, addressing the CEO's concern about potential divisional favoritism in the wake of the merger. The chosen projects represent a strategic blend that maximizes overall returns while fostering equity and unity in the newly merged company. This solution not only promises financial efficacy but also aligns with the nuanced political dynamics of </w:t>
+      </w:r>
+      <w:r>
+        <w:rPr>
+          <w:b w:val="0"/>
+        </w:rPr>
+        <w:lastRenderedPageBreak/>
+        <w:t>post-merger integration, offering a comprehensive roadmap for the CEO to navigate this complex scenario.</w:t>
+      </w:r>
+    </w:p>
+    <w:p>
+      <w:pPr>
+        <w:pStyle w:val="BodyTextIndent"/>
+        <w:tabs>
+          <w:tab w:val="clear" w:pos="360"/>
+        </w:tabs>
+        <w:ind w:left="0" w:firstLine="0"/>
       </w:pPr>
     </w:p>
     <w:p>
@@ -2041,13 +4722,8 @@
         </w:rPr>
         <w:t xml:space="preserve"> (A). </w:t>
       </w:r>
-      <w:proofErr w:type="gramStart"/>
-      <w:r>
-        <w:t>What</w:t>
-      </w:r>
-      <w:proofErr w:type="gramEnd"/>
-      <w:r>
-        <w:t xml:space="preserve"> </w:t>
+      <w:r>
+        <w:t xml:space="preserve">What </w:t>
       </w:r>
       <w:r>
         <w:t>are</w:t>
@@ -2128,13 +4804,73 @@
         <w:rPr>
           <w:b w:val="0"/>
         </w:rPr>
-        <w:t>The most important lesson that I am taking away from this class is that optimization exists and it can be very useful when approaching certain problems</w:t>
+        <w:t>Th</w:t>
+      </w:r>
+      <w:r>
+        <w:rPr>
+          <w:b w:val="0"/>
+        </w:rPr>
+        <w:t>e most important lesson that I’</w:t>
+      </w:r>
+      <w:r>
+        <w:rPr>
+          <w:b w:val="0"/>
+        </w:rPr>
+        <w:t>m taking away from this class is that optimization exists and it can be very useful when approaching certain problems</w:t>
       </w:r>
       <w:r>
         <w:rPr>
           <w:b w:val="0"/>
         </w:rPr>
         <w:t>.</w:t>
+      </w:r>
+      <w:r>
+        <w:rPr>
+          <w:b w:val="0"/>
+        </w:rPr>
+        <w:t xml:space="preserve"> Data scientists need to be able to recognize and solve a variety of problems and this class gives us a tool to do so.</w:t>
+      </w:r>
+      <w:r>
+        <w:rPr>
+          <w:b w:val="0"/>
+        </w:rPr>
+        <w:t xml:space="preserve"> This is as stated in question 1 of this exam.</w:t>
+      </w:r>
+    </w:p>
+    <w:p>
+      <w:pPr>
+        <w:pStyle w:val="BodyTextIndent"/>
+        <w:tabs>
+          <w:tab w:val="clear" w:pos="360"/>
+        </w:tabs>
+        <w:ind w:left="1080"/>
+        <w:rPr>
+          <w:b w:val="0"/>
+        </w:rPr>
+      </w:pPr>
+    </w:p>
+    <w:p>
+      <w:pPr>
+        <w:pStyle w:val="BodyTextIndent"/>
+        <w:tabs>
+          <w:tab w:val="clear" w:pos="360"/>
+        </w:tabs>
+        <w:ind w:left="720" w:firstLine="0"/>
+        <w:rPr>
+          <w:b w:val="0"/>
+        </w:rPr>
+      </w:pPr>
+      <w:r>
+        <w:rPr>
+          <w:b w:val="0"/>
+        </w:rPr>
+        <w:t>I’m glad I took this course as it gives me the ability to understan</w:t>
+      </w:r>
+      <w:r>
+        <w:rPr>
+          <w:b w:val="0"/>
+        </w:rPr>
+        <w:t>d problems in a different light and expand my field of thought.</w:t>
       </w:r>
     </w:p>
     <w:p>
@@ -2166,7 +4902,6 @@
         <w:rPr>
           <w:b w:val="0"/>
         </w:rPr>
-        <w:lastRenderedPageBreak/>
         <w:t>The most important exercises were the ones I had to figure out by myself and struggle for hours on.</w:t>
       </w:r>
       <w:r>
@@ -2175,14 +4910,18 @@
         </w:rPr>
         <w:t xml:space="preserve"> One example of this was the cutting stock problem. During the initial few weeks of the course, I was still relatively new to optimization and wasn’t quite used to formulating problems in the format of decision, constraints, and objective values.</w:t>
       </w:r>
-    </w:p>
-    <w:p>
-      <w:pPr>
-        <w:pStyle w:val="ListParagraph"/>
-        <w:rPr>
-          <w:b/>
-        </w:rPr>
-      </w:pPr>
+      <w:r>
+        <w:rPr>
+          <w:b w:val="0"/>
+        </w:rPr>
+        <w:t xml:space="preserve"> It forced me to take time practice thinking through </w:t>
+      </w:r>
+      <w:r>
+        <w:rPr>
+          <w:b w:val="0"/>
+        </w:rPr>
+        <w:t>creating the decision variables. Through that process, I got a lot better at it!</w:t>
+      </w:r>
     </w:p>
     <w:p>
       <w:pPr>
@@ -2201,16 +4940,25 @@
         <w:tabs>
           <w:tab w:val="clear" w:pos="360"/>
         </w:tabs>
-        <w:rPr>
-          <w:b w:val="0"/>
-        </w:rPr>
-      </w:pPr>
-      <w:r>
-        <w:rPr>
-          <w:b w:val="0"/>
-        </w:rPr>
-        <w:t>FINISH THIS QUESTION</w:t>
-      </w:r>
+        <w:ind w:left="0" w:firstLine="0"/>
+        <w:rPr>
+          <w:b w:val="0"/>
+        </w:rPr>
+      </w:pPr>
+      <w:r>
+        <w:rPr>
+          <w:b w:val="0"/>
+        </w:rPr>
+        <w:t xml:space="preserve">Thank you for the class. I had a great time and learned a lot. I’m glad I switched to this class from CS310! I hope you have a great rest of the quarter and a fantastic holiday! </w:t>
+      </w:r>
+      <w:r>
+        <w:rPr>
+          <w:b w:val="0"/>
+        </w:rPr>
+        <w:sym w:font="Wingdings" w:char="F04A"/>
+      </w:r>
+      <w:bookmarkStart w:id="0" w:name="_GoBack"/>
+      <w:bookmarkEnd w:id="0"/>
     </w:p>
     <w:p>
       <w:pPr>
@@ -2760,6 +5508,232 @@
     </w:lvl>
   </w:abstractNum>
   <w:abstractNum w:abstractNumId="6" w15:restartNumberingAfterBreak="0">
+    <w:nsid w:val="15F75E47"/>
+    <w:multiLevelType w:val="hybridMultilevel"/>
+    <w:tmpl w:val="1A64B3EA"/>
+    <w:lvl w:ilvl="0" w:tplc="04090001">
+      <w:start w:val="1"/>
+      <w:numFmt w:val="bullet"/>
+      <w:lvlText w:val=""/>
+      <w:lvlJc w:val="left"/>
+      <w:pPr>
+        <w:ind w:left="720" w:hanging="360"/>
+      </w:pPr>
+      <w:rPr>
+        <w:rFonts w:ascii="Symbol" w:hAnsi="Symbol" w:hint="default"/>
+      </w:rPr>
+    </w:lvl>
+    <w:lvl w:ilvl="1" w:tplc="04090003" w:tentative="1">
+      <w:start w:val="1"/>
+      <w:numFmt w:val="bullet"/>
+      <w:lvlText w:val="o"/>
+      <w:lvlJc w:val="left"/>
+      <w:pPr>
+        <w:ind w:left="1440" w:hanging="360"/>
+      </w:pPr>
+      <w:rPr>
+        <w:rFonts w:ascii="Courier New" w:hAnsi="Courier New" w:cs="Courier New" w:hint="default"/>
+      </w:rPr>
+    </w:lvl>
+    <w:lvl w:ilvl="2" w:tplc="04090005" w:tentative="1">
+      <w:start w:val="1"/>
+      <w:numFmt w:val="bullet"/>
+      <w:lvlText w:val=""/>
+      <w:lvlJc w:val="left"/>
+      <w:pPr>
+        <w:ind w:left="2160" w:hanging="360"/>
+      </w:pPr>
+      <w:rPr>
+        <w:rFonts w:ascii="Wingdings" w:hAnsi="Wingdings" w:hint="default"/>
+      </w:rPr>
+    </w:lvl>
+    <w:lvl w:ilvl="3" w:tplc="04090001" w:tentative="1">
+      <w:start w:val="1"/>
+      <w:numFmt w:val="bullet"/>
+      <w:lvlText w:val=""/>
+      <w:lvlJc w:val="left"/>
+      <w:pPr>
+        <w:ind w:left="2880" w:hanging="360"/>
+      </w:pPr>
+      <w:rPr>
+        <w:rFonts w:ascii="Symbol" w:hAnsi="Symbol" w:hint="default"/>
+      </w:rPr>
+    </w:lvl>
+    <w:lvl w:ilvl="4" w:tplc="04090003" w:tentative="1">
+      <w:start w:val="1"/>
+      <w:numFmt w:val="bullet"/>
+      <w:lvlText w:val="o"/>
+      <w:lvlJc w:val="left"/>
+      <w:pPr>
+        <w:ind w:left="3600" w:hanging="360"/>
+      </w:pPr>
+      <w:rPr>
+        <w:rFonts w:ascii="Courier New" w:hAnsi="Courier New" w:cs="Courier New" w:hint="default"/>
+      </w:rPr>
+    </w:lvl>
+    <w:lvl w:ilvl="5" w:tplc="04090005" w:tentative="1">
+      <w:start w:val="1"/>
+      <w:numFmt w:val="bullet"/>
+      <w:lvlText w:val=""/>
+      <w:lvlJc w:val="left"/>
+      <w:pPr>
+        <w:ind w:left="4320" w:hanging="360"/>
+      </w:pPr>
+      <w:rPr>
+        <w:rFonts w:ascii="Wingdings" w:hAnsi="Wingdings" w:hint="default"/>
+      </w:rPr>
+    </w:lvl>
+    <w:lvl w:ilvl="6" w:tplc="04090001" w:tentative="1">
+      <w:start w:val="1"/>
+      <w:numFmt w:val="bullet"/>
+      <w:lvlText w:val=""/>
+      <w:lvlJc w:val="left"/>
+      <w:pPr>
+        <w:ind w:left="5040" w:hanging="360"/>
+      </w:pPr>
+      <w:rPr>
+        <w:rFonts w:ascii="Symbol" w:hAnsi="Symbol" w:hint="default"/>
+      </w:rPr>
+    </w:lvl>
+    <w:lvl w:ilvl="7" w:tplc="04090003" w:tentative="1">
+      <w:start w:val="1"/>
+      <w:numFmt w:val="bullet"/>
+      <w:lvlText w:val="o"/>
+      <w:lvlJc w:val="left"/>
+      <w:pPr>
+        <w:ind w:left="5760" w:hanging="360"/>
+      </w:pPr>
+      <w:rPr>
+        <w:rFonts w:ascii="Courier New" w:hAnsi="Courier New" w:cs="Courier New" w:hint="default"/>
+      </w:rPr>
+    </w:lvl>
+    <w:lvl w:ilvl="8" w:tplc="04090005" w:tentative="1">
+      <w:start w:val="1"/>
+      <w:numFmt w:val="bullet"/>
+      <w:lvlText w:val=""/>
+      <w:lvlJc w:val="left"/>
+      <w:pPr>
+        <w:ind w:left="6480" w:hanging="360"/>
+      </w:pPr>
+      <w:rPr>
+        <w:rFonts w:ascii="Wingdings" w:hAnsi="Wingdings" w:hint="default"/>
+      </w:rPr>
+    </w:lvl>
+  </w:abstractNum>
+  <w:abstractNum w:abstractNumId="7" w15:restartNumberingAfterBreak="0">
+    <w:nsid w:val="18A23047"/>
+    <w:multiLevelType w:val="hybridMultilevel"/>
+    <w:tmpl w:val="B388DC4C"/>
+    <w:lvl w:ilvl="0" w:tplc="04090001">
+      <w:start w:val="1"/>
+      <w:numFmt w:val="bullet"/>
+      <w:lvlText w:val=""/>
+      <w:lvlJc w:val="left"/>
+      <w:pPr>
+        <w:ind w:left="720" w:hanging="360"/>
+      </w:pPr>
+      <w:rPr>
+        <w:rFonts w:ascii="Symbol" w:hAnsi="Symbol" w:hint="default"/>
+      </w:rPr>
+    </w:lvl>
+    <w:lvl w:ilvl="1" w:tplc="04090003" w:tentative="1">
+      <w:start w:val="1"/>
+      <w:numFmt w:val="bullet"/>
+      <w:lvlText w:val="o"/>
+      <w:lvlJc w:val="left"/>
+      <w:pPr>
+        <w:ind w:left="1440" w:hanging="360"/>
+      </w:pPr>
+      <w:rPr>
+        <w:rFonts w:ascii="Courier New" w:hAnsi="Courier New" w:cs="Courier New" w:hint="default"/>
+      </w:rPr>
+    </w:lvl>
+    <w:lvl w:ilvl="2" w:tplc="04090005" w:tentative="1">
+      <w:start w:val="1"/>
+      <w:numFmt w:val="bullet"/>
+      <w:lvlText w:val=""/>
+      <w:lvlJc w:val="left"/>
+      <w:pPr>
+        <w:ind w:left="2160" w:hanging="360"/>
+      </w:pPr>
+      <w:rPr>
+        <w:rFonts w:ascii="Wingdings" w:hAnsi="Wingdings" w:hint="default"/>
+      </w:rPr>
+    </w:lvl>
+    <w:lvl w:ilvl="3" w:tplc="04090001" w:tentative="1">
+      <w:start w:val="1"/>
+      <w:numFmt w:val="bullet"/>
+      <w:lvlText w:val=""/>
+      <w:lvlJc w:val="left"/>
+      <w:pPr>
+        <w:ind w:left="2880" w:hanging="360"/>
+      </w:pPr>
+      <w:rPr>
+        <w:rFonts w:ascii="Symbol" w:hAnsi="Symbol" w:hint="default"/>
+      </w:rPr>
+    </w:lvl>
+    <w:lvl w:ilvl="4" w:tplc="04090003" w:tentative="1">
+      <w:start w:val="1"/>
+      <w:numFmt w:val="bullet"/>
+      <w:lvlText w:val="o"/>
+      <w:lvlJc w:val="left"/>
+      <w:pPr>
+        <w:ind w:left="3600" w:hanging="360"/>
+      </w:pPr>
+      <w:rPr>
+        <w:rFonts w:ascii="Courier New" w:hAnsi="Courier New" w:cs="Courier New" w:hint="default"/>
+      </w:rPr>
+    </w:lvl>
+    <w:lvl w:ilvl="5" w:tplc="04090005" w:tentative="1">
+      <w:start w:val="1"/>
+      <w:numFmt w:val="bullet"/>
+      <w:lvlText w:val=""/>
+      <w:lvlJc w:val="left"/>
+      <w:pPr>
+        <w:ind w:left="4320" w:hanging="360"/>
+      </w:pPr>
+      <w:rPr>
+        <w:rFonts w:ascii="Wingdings" w:hAnsi="Wingdings" w:hint="default"/>
+      </w:rPr>
+    </w:lvl>
+    <w:lvl w:ilvl="6" w:tplc="04090001" w:tentative="1">
+      <w:start w:val="1"/>
+      <w:numFmt w:val="bullet"/>
+      <w:lvlText w:val=""/>
+      <w:lvlJc w:val="left"/>
+      <w:pPr>
+        <w:ind w:left="5040" w:hanging="360"/>
+      </w:pPr>
+      <w:rPr>
+        <w:rFonts w:ascii="Symbol" w:hAnsi="Symbol" w:hint="default"/>
+      </w:rPr>
+    </w:lvl>
+    <w:lvl w:ilvl="7" w:tplc="04090003" w:tentative="1">
+      <w:start w:val="1"/>
+      <w:numFmt w:val="bullet"/>
+      <w:lvlText w:val="o"/>
+      <w:lvlJc w:val="left"/>
+      <w:pPr>
+        <w:ind w:left="5760" w:hanging="360"/>
+      </w:pPr>
+      <w:rPr>
+        <w:rFonts w:ascii="Courier New" w:hAnsi="Courier New" w:cs="Courier New" w:hint="default"/>
+      </w:rPr>
+    </w:lvl>
+    <w:lvl w:ilvl="8" w:tplc="04090005" w:tentative="1">
+      <w:start w:val="1"/>
+      <w:numFmt w:val="bullet"/>
+      <w:lvlText w:val=""/>
+      <w:lvlJc w:val="left"/>
+      <w:pPr>
+        <w:ind w:left="6480" w:hanging="360"/>
+      </w:pPr>
+      <w:rPr>
+        <w:rFonts w:ascii="Wingdings" w:hAnsi="Wingdings" w:hint="default"/>
+      </w:rPr>
+    </w:lvl>
+  </w:abstractNum>
+  <w:abstractNum w:abstractNumId="8" w15:restartNumberingAfterBreak="0">
     <w:nsid w:val="18B620F6"/>
     <w:multiLevelType w:val="hybridMultilevel"/>
     <w:tmpl w:val="553C3624"/>
@@ -2872,7 +5846,7 @@
       </w:rPr>
     </w:lvl>
   </w:abstractNum>
-  <w:abstractNum w:abstractNumId="7" w15:restartNumberingAfterBreak="0">
+  <w:abstractNum w:abstractNumId="9" w15:restartNumberingAfterBreak="0">
     <w:nsid w:val="1B27531E"/>
     <w:multiLevelType w:val="singleLevel"/>
     <w:tmpl w:val="04090011"/>
@@ -2892,7 +5866,233 @@
       </w:rPr>
     </w:lvl>
   </w:abstractNum>
-  <w:abstractNum w:abstractNumId="8" w15:restartNumberingAfterBreak="0">
+  <w:abstractNum w:abstractNumId="10" w15:restartNumberingAfterBreak="0">
+    <w:nsid w:val="1DA033A1"/>
+    <w:multiLevelType w:val="hybridMultilevel"/>
+    <w:tmpl w:val="DA1AB9A0"/>
+    <w:lvl w:ilvl="0" w:tplc="04090001">
+      <w:start w:val="1"/>
+      <w:numFmt w:val="bullet"/>
+      <w:lvlText w:val=""/>
+      <w:lvlJc w:val="left"/>
+      <w:pPr>
+        <w:ind w:left="720" w:hanging="360"/>
+      </w:pPr>
+      <w:rPr>
+        <w:rFonts w:ascii="Symbol" w:hAnsi="Symbol" w:hint="default"/>
+      </w:rPr>
+    </w:lvl>
+    <w:lvl w:ilvl="1" w:tplc="04090003" w:tentative="1">
+      <w:start w:val="1"/>
+      <w:numFmt w:val="bullet"/>
+      <w:lvlText w:val="o"/>
+      <w:lvlJc w:val="left"/>
+      <w:pPr>
+        <w:ind w:left="1440" w:hanging="360"/>
+      </w:pPr>
+      <w:rPr>
+        <w:rFonts w:ascii="Courier New" w:hAnsi="Courier New" w:cs="Courier New" w:hint="default"/>
+      </w:rPr>
+    </w:lvl>
+    <w:lvl w:ilvl="2" w:tplc="04090005" w:tentative="1">
+      <w:start w:val="1"/>
+      <w:numFmt w:val="bullet"/>
+      <w:lvlText w:val=""/>
+      <w:lvlJc w:val="left"/>
+      <w:pPr>
+        <w:ind w:left="2160" w:hanging="360"/>
+      </w:pPr>
+      <w:rPr>
+        <w:rFonts w:ascii="Wingdings" w:hAnsi="Wingdings" w:hint="default"/>
+      </w:rPr>
+    </w:lvl>
+    <w:lvl w:ilvl="3" w:tplc="04090001" w:tentative="1">
+      <w:start w:val="1"/>
+      <w:numFmt w:val="bullet"/>
+      <w:lvlText w:val=""/>
+      <w:lvlJc w:val="left"/>
+      <w:pPr>
+        <w:ind w:left="2880" w:hanging="360"/>
+      </w:pPr>
+      <w:rPr>
+        <w:rFonts w:ascii="Symbol" w:hAnsi="Symbol" w:hint="default"/>
+      </w:rPr>
+    </w:lvl>
+    <w:lvl w:ilvl="4" w:tplc="04090003" w:tentative="1">
+      <w:start w:val="1"/>
+      <w:numFmt w:val="bullet"/>
+      <w:lvlText w:val="o"/>
+      <w:lvlJc w:val="left"/>
+      <w:pPr>
+        <w:ind w:left="3600" w:hanging="360"/>
+      </w:pPr>
+      <w:rPr>
+        <w:rFonts w:ascii="Courier New" w:hAnsi="Courier New" w:cs="Courier New" w:hint="default"/>
+      </w:rPr>
+    </w:lvl>
+    <w:lvl w:ilvl="5" w:tplc="04090005" w:tentative="1">
+      <w:start w:val="1"/>
+      <w:numFmt w:val="bullet"/>
+      <w:lvlText w:val=""/>
+      <w:lvlJc w:val="left"/>
+      <w:pPr>
+        <w:ind w:left="4320" w:hanging="360"/>
+      </w:pPr>
+      <w:rPr>
+        <w:rFonts w:ascii="Wingdings" w:hAnsi="Wingdings" w:hint="default"/>
+      </w:rPr>
+    </w:lvl>
+    <w:lvl w:ilvl="6" w:tplc="04090001" w:tentative="1">
+      <w:start w:val="1"/>
+      <w:numFmt w:val="bullet"/>
+      <w:lvlText w:val=""/>
+      <w:lvlJc w:val="left"/>
+      <w:pPr>
+        <w:ind w:left="5040" w:hanging="360"/>
+      </w:pPr>
+      <w:rPr>
+        <w:rFonts w:ascii="Symbol" w:hAnsi="Symbol" w:hint="default"/>
+      </w:rPr>
+    </w:lvl>
+    <w:lvl w:ilvl="7" w:tplc="04090003" w:tentative="1">
+      <w:start w:val="1"/>
+      <w:numFmt w:val="bullet"/>
+      <w:lvlText w:val="o"/>
+      <w:lvlJc w:val="left"/>
+      <w:pPr>
+        <w:ind w:left="5760" w:hanging="360"/>
+      </w:pPr>
+      <w:rPr>
+        <w:rFonts w:ascii="Courier New" w:hAnsi="Courier New" w:cs="Courier New" w:hint="default"/>
+      </w:rPr>
+    </w:lvl>
+    <w:lvl w:ilvl="8" w:tplc="04090005" w:tentative="1">
+      <w:start w:val="1"/>
+      <w:numFmt w:val="bullet"/>
+      <w:lvlText w:val=""/>
+      <w:lvlJc w:val="left"/>
+      <w:pPr>
+        <w:ind w:left="6480" w:hanging="360"/>
+      </w:pPr>
+      <w:rPr>
+        <w:rFonts w:ascii="Wingdings" w:hAnsi="Wingdings" w:hint="default"/>
+      </w:rPr>
+    </w:lvl>
+  </w:abstractNum>
+  <w:abstractNum w:abstractNumId="11" w15:restartNumberingAfterBreak="0">
+    <w:nsid w:val="1EE142A9"/>
+    <w:multiLevelType w:val="hybridMultilevel"/>
+    <w:tmpl w:val="33CC95FE"/>
+    <w:lvl w:ilvl="0" w:tplc="04090001">
+      <w:start w:val="1"/>
+      <w:numFmt w:val="bullet"/>
+      <w:lvlText w:val=""/>
+      <w:lvlJc w:val="left"/>
+      <w:pPr>
+        <w:ind w:left="720" w:hanging="360"/>
+      </w:pPr>
+      <w:rPr>
+        <w:rFonts w:ascii="Symbol" w:hAnsi="Symbol" w:hint="default"/>
+      </w:rPr>
+    </w:lvl>
+    <w:lvl w:ilvl="1" w:tplc="04090003" w:tentative="1">
+      <w:start w:val="1"/>
+      <w:numFmt w:val="bullet"/>
+      <w:lvlText w:val="o"/>
+      <w:lvlJc w:val="left"/>
+      <w:pPr>
+        <w:ind w:left="1440" w:hanging="360"/>
+      </w:pPr>
+      <w:rPr>
+        <w:rFonts w:ascii="Courier New" w:hAnsi="Courier New" w:cs="Courier New" w:hint="default"/>
+      </w:rPr>
+    </w:lvl>
+    <w:lvl w:ilvl="2" w:tplc="04090005" w:tentative="1">
+      <w:start w:val="1"/>
+      <w:numFmt w:val="bullet"/>
+      <w:lvlText w:val=""/>
+      <w:lvlJc w:val="left"/>
+      <w:pPr>
+        <w:ind w:left="2160" w:hanging="360"/>
+      </w:pPr>
+      <w:rPr>
+        <w:rFonts w:ascii="Wingdings" w:hAnsi="Wingdings" w:hint="default"/>
+      </w:rPr>
+    </w:lvl>
+    <w:lvl w:ilvl="3" w:tplc="04090001" w:tentative="1">
+      <w:start w:val="1"/>
+      <w:numFmt w:val="bullet"/>
+      <w:lvlText w:val=""/>
+      <w:lvlJc w:val="left"/>
+      <w:pPr>
+        <w:ind w:left="2880" w:hanging="360"/>
+      </w:pPr>
+      <w:rPr>
+        <w:rFonts w:ascii="Symbol" w:hAnsi="Symbol" w:hint="default"/>
+      </w:rPr>
+    </w:lvl>
+    <w:lvl w:ilvl="4" w:tplc="04090003" w:tentative="1">
+      <w:start w:val="1"/>
+      <w:numFmt w:val="bullet"/>
+      <w:lvlText w:val="o"/>
+      <w:lvlJc w:val="left"/>
+      <w:pPr>
+        <w:ind w:left="3600" w:hanging="360"/>
+      </w:pPr>
+      <w:rPr>
+        <w:rFonts w:ascii="Courier New" w:hAnsi="Courier New" w:cs="Courier New" w:hint="default"/>
+      </w:rPr>
+    </w:lvl>
+    <w:lvl w:ilvl="5" w:tplc="04090005" w:tentative="1">
+      <w:start w:val="1"/>
+      <w:numFmt w:val="bullet"/>
+      <w:lvlText w:val=""/>
+      <w:lvlJc w:val="left"/>
+      <w:pPr>
+        <w:ind w:left="4320" w:hanging="360"/>
+      </w:pPr>
+      <w:rPr>
+        <w:rFonts w:ascii="Wingdings" w:hAnsi="Wingdings" w:hint="default"/>
+      </w:rPr>
+    </w:lvl>
+    <w:lvl w:ilvl="6" w:tplc="04090001" w:tentative="1">
+      <w:start w:val="1"/>
+      <w:numFmt w:val="bullet"/>
+      <w:lvlText w:val=""/>
+      <w:lvlJc w:val="left"/>
+      <w:pPr>
+        <w:ind w:left="5040" w:hanging="360"/>
+      </w:pPr>
+      <w:rPr>
+        <w:rFonts w:ascii="Symbol" w:hAnsi="Symbol" w:hint="default"/>
+      </w:rPr>
+    </w:lvl>
+    <w:lvl w:ilvl="7" w:tplc="04090003" w:tentative="1">
+      <w:start w:val="1"/>
+      <w:numFmt w:val="bullet"/>
+      <w:lvlText w:val="o"/>
+      <w:lvlJc w:val="left"/>
+      <w:pPr>
+        <w:ind w:left="5760" w:hanging="360"/>
+      </w:pPr>
+      <w:rPr>
+        <w:rFonts w:ascii="Courier New" w:hAnsi="Courier New" w:cs="Courier New" w:hint="default"/>
+      </w:rPr>
+    </w:lvl>
+    <w:lvl w:ilvl="8" w:tplc="04090005" w:tentative="1">
+      <w:start w:val="1"/>
+      <w:numFmt w:val="bullet"/>
+      <w:lvlText w:val=""/>
+      <w:lvlJc w:val="left"/>
+      <w:pPr>
+        <w:ind w:left="6480" w:hanging="360"/>
+      </w:pPr>
+      <w:rPr>
+        <w:rFonts w:ascii="Wingdings" w:hAnsi="Wingdings" w:hint="default"/>
+      </w:rPr>
+    </w:lvl>
+  </w:abstractNum>
+  <w:abstractNum w:abstractNumId="12" w15:restartNumberingAfterBreak="0">
     <w:nsid w:val="21FA2A48"/>
     <w:multiLevelType w:val="hybridMultilevel"/>
     <w:tmpl w:val="F566073A"/>
@@ -3008,7 +6208,7 @@
       </w:pPr>
     </w:lvl>
   </w:abstractNum>
-  <w:abstractNum w:abstractNumId="9" w15:restartNumberingAfterBreak="0">
+  <w:abstractNum w:abstractNumId="13" w15:restartNumberingAfterBreak="0">
     <w:nsid w:val="300C042C"/>
     <w:multiLevelType w:val="hybridMultilevel"/>
     <w:tmpl w:val="996AE630"/>
@@ -3121,7 +6321,233 @@
       </w:rPr>
     </w:lvl>
   </w:abstractNum>
-  <w:abstractNum w:abstractNumId="10" w15:restartNumberingAfterBreak="0">
+  <w:abstractNum w:abstractNumId="14" w15:restartNumberingAfterBreak="0">
+    <w:nsid w:val="3330065F"/>
+    <w:multiLevelType w:val="hybridMultilevel"/>
+    <w:tmpl w:val="098C7BB2"/>
+    <w:lvl w:ilvl="0" w:tplc="04090001">
+      <w:start w:val="1"/>
+      <w:numFmt w:val="bullet"/>
+      <w:lvlText w:val=""/>
+      <w:lvlJc w:val="left"/>
+      <w:pPr>
+        <w:ind w:left="720" w:hanging="360"/>
+      </w:pPr>
+      <w:rPr>
+        <w:rFonts w:ascii="Symbol" w:hAnsi="Symbol" w:hint="default"/>
+      </w:rPr>
+    </w:lvl>
+    <w:lvl w:ilvl="1" w:tplc="04090003" w:tentative="1">
+      <w:start w:val="1"/>
+      <w:numFmt w:val="bullet"/>
+      <w:lvlText w:val="o"/>
+      <w:lvlJc w:val="left"/>
+      <w:pPr>
+        <w:ind w:left="1440" w:hanging="360"/>
+      </w:pPr>
+      <w:rPr>
+        <w:rFonts w:ascii="Courier New" w:hAnsi="Courier New" w:cs="Courier New" w:hint="default"/>
+      </w:rPr>
+    </w:lvl>
+    <w:lvl w:ilvl="2" w:tplc="04090005" w:tentative="1">
+      <w:start w:val="1"/>
+      <w:numFmt w:val="bullet"/>
+      <w:lvlText w:val=""/>
+      <w:lvlJc w:val="left"/>
+      <w:pPr>
+        <w:ind w:left="2160" w:hanging="360"/>
+      </w:pPr>
+      <w:rPr>
+        <w:rFonts w:ascii="Wingdings" w:hAnsi="Wingdings" w:hint="default"/>
+      </w:rPr>
+    </w:lvl>
+    <w:lvl w:ilvl="3" w:tplc="04090001" w:tentative="1">
+      <w:start w:val="1"/>
+      <w:numFmt w:val="bullet"/>
+      <w:lvlText w:val=""/>
+      <w:lvlJc w:val="left"/>
+      <w:pPr>
+        <w:ind w:left="2880" w:hanging="360"/>
+      </w:pPr>
+      <w:rPr>
+        <w:rFonts w:ascii="Symbol" w:hAnsi="Symbol" w:hint="default"/>
+      </w:rPr>
+    </w:lvl>
+    <w:lvl w:ilvl="4" w:tplc="04090003" w:tentative="1">
+      <w:start w:val="1"/>
+      <w:numFmt w:val="bullet"/>
+      <w:lvlText w:val="o"/>
+      <w:lvlJc w:val="left"/>
+      <w:pPr>
+        <w:ind w:left="3600" w:hanging="360"/>
+      </w:pPr>
+      <w:rPr>
+        <w:rFonts w:ascii="Courier New" w:hAnsi="Courier New" w:cs="Courier New" w:hint="default"/>
+      </w:rPr>
+    </w:lvl>
+    <w:lvl w:ilvl="5" w:tplc="04090005" w:tentative="1">
+      <w:start w:val="1"/>
+      <w:numFmt w:val="bullet"/>
+      <w:lvlText w:val=""/>
+      <w:lvlJc w:val="left"/>
+      <w:pPr>
+        <w:ind w:left="4320" w:hanging="360"/>
+      </w:pPr>
+      <w:rPr>
+        <w:rFonts w:ascii="Wingdings" w:hAnsi="Wingdings" w:hint="default"/>
+      </w:rPr>
+    </w:lvl>
+    <w:lvl w:ilvl="6" w:tplc="04090001" w:tentative="1">
+      <w:start w:val="1"/>
+      <w:numFmt w:val="bullet"/>
+      <w:lvlText w:val=""/>
+      <w:lvlJc w:val="left"/>
+      <w:pPr>
+        <w:ind w:left="5040" w:hanging="360"/>
+      </w:pPr>
+      <w:rPr>
+        <w:rFonts w:ascii="Symbol" w:hAnsi="Symbol" w:hint="default"/>
+      </w:rPr>
+    </w:lvl>
+    <w:lvl w:ilvl="7" w:tplc="04090003" w:tentative="1">
+      <w:start w:val="1"/>
+      <w:numFmt w:val="bullet"/>
+      <w:lvlText w:val="o"/>
+      <w:lvlJc w:val="left"/>
+      <w:pPr>
+        <w:ind w:left="5760" w:hanging="360"/>
+      </w:pPr>
+      <w:rPr>
+        <w:rFonts w:ascii="Courier New" w:hAnsi="Courier New" w:cs="Courier New" w:hint="default"/>
+      </w:rPr>
+    </w:lvl>
+    <w:lvl w:ilvl="8" w:tplc="04090005" w:tentative="1">
+      <w:start w:val="1"/>
+      <w:numFmt w:val="bullet"/>
+      <w:lvlText w:val=""/>
+      <w:lvlJc w:val="left"/>
+      <w:pPr>
+        <w:ind w:left="6480" w:hanging="360"/>
+      </w:pPr>
+      <w:rPr>
+        <w:rFonts w:ascii="Wingdings" w:hAnsi="Wingdings" w:hint="default"/>
+      </w:rPr>
+    </w:lvl>
+  </w:abstractNum>
+  <w:abstractNum w:abstractNumId="15" w15:restartNumberingAfterBreak="0">
+    <w:nsid w:val="35C45934"/>
+    <w:multiLevelType w:val="hybridMultilevel"/>
+    <w:tmpl w:val="D8D62404"/>
+    <w:lvl w:ilvl="0" w:tplc="04090001">
+      <w:start w:val="1"/>
+      <w:numFmt w:val="bullet"/>
+      <w:lvlText w:val=""/>
+      <w:lvlJc w:val="left"/>
+      <w:pPr>
+        <w:ind w:left="1080" w:hanging="360"/>
+      </w:pPr>
+      <w:rPr>
+        <w:rFonts w:ascii="Symbol" w:hAnsi="Symbol" w:hint="default"/>
+      </w:rPr>
+    </w:lvl>
+    <w:lvl w:ilvl="1" w:tplc="04090003" w:tentative="1">
+      <w:start w:val="1"/>
+      <w:numFmt w:val="bullet"/>
+      <w:lvlText w:val="o"/>
+      <w:lvlJc w:val="left"/>
+      <w:pPr>
+        <w:ind w:left="1800" w:hanging="360"/>
+      </w:pPr>
+      <w:rPr>
+        <w:rFonts w:ascii="Courier New" w:hAnsi="Courier New" w:cs="Courier New" w:hint="default"/>
+      </w:rPr>
+    </w:lvl>
+    <w:lvl w:ilvl="2" w:tplc="04090005" w:tentative="1">
+      <w:start w:val="1"/>
+      <w:numFmt w:val="bullet"/>
+      <w:lvlText w:val=""/>
+      <w:lvlJc w:val="left"/>
+      <w:pPr>
+        <w:ind w:left="2520" w:hanging="360"/>
+      </w:pPr>
+      <w:rPr>
+        <w:rFonts w:ascii="Wingdings" w:hAnsi="Wingdings" w:hint="default"/>
+      </w:rPr>
+    </w:lvl>
+    <w:lvl w:ilvl="3" w:tplc="04090001" w:tentative="1">
+      <w:start w:val="1"/>
+      <w:numFmt w:val="bullet"/>
+      <w:lvlText w:val=""/>
+      <w:lvlJc w:val="left"/>
+      <w:pPr>
+        <w:ind w:left="3240" w:hanging="360"/>
+      </w:pPr>
+      <w:rPr>
+        <w:rFonts w:ascii="Symbol" w:hAnsi="Symbol" w:hint="default"/>
+      </w:rPr>
+    </w:lvl>
+    <w:lvl w:ilvl="4" w:tplc="04090003" w:tentative="1">
+      <w:start w:val="1"/>
+      <w:numFmt w:val="bullet"/>
+      <w:lvlText w:val="o"/>
+      <w:lvlJc w:val="left"/>
+      <w:pPr>
+        <w:ind w:left="3960" w:hanging="360"/>
+      </w:pPr>
+      <w:rPr>
+        <w:rFonts w:ascii="Courier New" w:hAnsi="Courier New" w:cs="Courier New" w:hint="default"/>
+      </w:rPr>
+    </w:lvl>
+    <w:lvl w:ilvl="5" w:tplc="04090005" w:tentative="1">
+      <w:start w:val="1"/>
+      <w:numFmt w:val="bullet"/>
+      <w:lvlText w:val=""/>
+      <w:lvlJc w:val="left"/>
+      <w:pPr>
+        <w:ind w:left="4680" w:hanging="360"/>
+      </w:pPr>
+      <w:rPr>
+        <w:rFonts w:ascii="Wingdings" w:hAnsi="Wingdings" w:hint="default"/>
+      </w:rPr>
+    </w:lvl>
+    <w:lvl w:ilvl="6" w:tplc="04090001" w:tentative="1">
+      <w:start w:val="1"/>
+      <w:numFmt w:val="bullet"/>
+      <w:lvlText w:val=""/>
+      <w:lvlJc w:val="left"/>
+      <w:pPr>
+        <w:ind w:left="5400" w:hanging="360"/>
+      </w:pPr>
+      <w:rPr>
+        <w:rFonts w:ascii="Symbol" w:hAnsi="Symbol" w:hint="default"/>
+      </w:rPr>
+    </w:lvl>
+    <w:lvl w:ilvl="7" w:tplc="04090003" w:tentative="1">
+      <w:start w:val="1"/>
+      <w:numFmt w:val="bullet"/>
+      <w:lvlText w:val="o"/>
+      <w:lvlJc w:val="left"/>
+      <w:pPr>
+        <w:ind w:left="6120" w:hanging="360"/>
+      </w:pPr>
+      <w:rPr>
+        <w:rFonts w:ascii="Courier New" w:hAnsi="Courier New" w:cs="Courier New" w:hint="default"/>
+      </w:rPr>
+    </w:lvl>
+    <w:lvl w:ilvl="8" w:tplc="04090005" w:tentative="1">
+      <w:start w:val="1"/>
+      <w:numFmt w:val="bullet"/>
+      <w:lvlText w:val=""/>
+      <w:lvlJc w:val="left"/>
+      <w:pPr>
+        <w:ind w:left="6840" w:hanging="360"/>
+      </w:pPr>
+      <w:rPr>
+        <w:rFonts w:ascii="Wingdings" w:hAnsi="Wingdings" w:hint="default"/>
+      </w:rPr>
+    </w:lvl>
+  </w:abstractNum>
+  <w:abstractNum w:abstractNumId="16" w15:restartNumberingAfterBreak="0">
     <w:nsid w:val="38DE63F5"/>
     <w:multiLevelType w:val="singleLevel"/>
     <w:tmpl w:val="0409000F"/>
@@ -3141,7 +6567,96 @@
       </w:rPr>
     </w:lvl>
   </w:abstractNum>
-  <w:abstractNum w:abstractNumId="11" w15:restartNumberingAfterBreak="0">
+  <w:abstractNum w:abstractNumId="17" w15:restartNumberingAfterBreak="0">
+    <w:nsid w:val="39802CD3"/>
+    <w:multiLevelType w:val="hybridMultilevel"/>
+    <w:tmpl w:val="CD9EBCEE"/>
+    <w:lvl w:ilvl="0" w:tplc="0409000F">
+      <w:start w:val="1"/>
+      <w:numFmt w:val="decimal"/>
+      <w:lvlText w:val="%1."/>
+      <w:lvlJc w:val="left"/>
+      <w:pPr>
+        <w:ind w:left="720" w:hanging="360"/>
+      </w:pPr>
+      <w:rPr>
+        <w:rFonts w:hint="default"/>
+      </w:rPr>
+    </w:lvl>
+    <w:lvl w:ilvl="1" w:tplc="04090019" w:tentative="1">
+      <w:start w:val="1"/>
+      <w:numFmt w:val="lowerLetter"/>
+      <w:lvlText w:val="%2."/>
+      <w:lvlJc w:val="left"/>
+      <w:pPr>
+        <w:ind w:left="1440" w:hanging="360"/>
+      </w:pPr>
+    </w:lvl>
+    <w:lvl w:ilvl="2" w:tplc="0409001B" w:tentative="1">
+      <w:start w:val="1"/>
+      <w:numFmt w:val="lowerRoman"/>
+      <w:lvlText w:val="%3."/>
+      <w:lvlJc w:val="right"/>
+      <w:pPr>
+        <w:ind w:left="2160" w:hanging="180"/>
+      </w:pPr>
+    </w:lvl>
+    <w:lvl w:ilvl="3" w:tplc="0409000F" w:tentative="1">
+      <w:start w:val="1"/>
+      <w:numFmt w:val="decimal"/>
+      <w:lvlText w:val="%4."/>
+      <w:lvlJc w:val="left"/>
+      <w:pPr>
+        <w:ind w:left="2880" w:hanging="360"/>
+      </w:pPr>
+    </w:lvl>
+    <w:lvl w:ilvl="4" w:tplc="04090019" w:tentative="1">
+      <w:start w:val="1"/>
+      <w:numFmt w:val="lowerLetter"/>
+      <w:lvlText w:val="%5."/>
+      <w:lvlJc w:val="left"/>
+      <w:pPr>
+        <w:ind w:left="3600" w:hanging="360"/>
+      </w:pPr>
+    </w:lvl>
+    <w:lvl w:ilvl="5" w:tplc="0409001B" w:tentative="1">
+      <w:start w:val="1"/>
+      <w:numFmt w:val="lowerRoman"/>
+      <w:lvlText w:val="%6."/>
+      <w:lvlJc w:val="right"/>
+      <w:pPr>
+        <w:ind w:left="4320" w:hanging="180"/>
+      </w:pPr>
+    </w:lvl>
+    <w:lvl w:ilvl="6" w:tplc="0409000F" w:tentative="1">
+      <w:start w:val="1"/>
+      <w:numFmt w:val="decimal"/>
+      <w:lvlText w:val="%7."/>
+      <w:lvlJc w:val="left"/>
+      <w:pPr>
+        <w:ind w:left="5040" w:hanging="360"/>
+      </w:pPr>
+    </w:lvl>
+    <w:lvl w:ilvl="7" w:tplc="04090019" w:tentative="1">
+      <w:start w:val="1"/>
+      <w:numFmt w:val="lowerLetter"/>
+      <w:lvlText w:val="%8."/>
+      <w:lvlJc w:val="left"/>
+      <w:pPr>
+        <w:ind w:left="5760" w:hanging="360"/>
+      </w:pPr>
+    </w:lvl>
+    <w:lvl w:ilvl="8" w:tplc="0409001B" w:tentative="1">
+      <w:start w:val="1"/>
+      <w:numFmt w:val="lowerRoman"/>
+      <w:lvlText w:val="%9."/>
+      <w:lvlJc w:val="right"/>
+      <w:pPr>
+        <w:ind w:left="6480" w:hanging="180"/>
+      </w:pPr>
+    </w:lvl>
+  </w:abstractNum>
+  <w:abstractNum w:abstractNumId="18" w15:restartNumberingAfterBreak="0">
     <w:nsid w:val="3B8A6B65"/>
     <w:multiLevelType w:val="singleLevel"/>
     <w:tmpl w:val="04090011"/>
@@ -3158,7 +6673,120 @@
       </w:pPr>
     </w:lvl>
   </w:abstractNum>
-  <w:abstractNum w:abstractNumId="12" w15:restartNumberingAfterBreak="0">
+  <w:abstractNum w:abstractNumId="19" w15:restartNumberingAfterBreak="0">
+    <w:nsid w:val="40566BB8"/>
+    <w:multiLevelType w:val="hybridMultilevel"/>
+    <w:tmpl w:val="919ED8D0"/>
+    <w:lvl w:ilvl="0" w:tplc="04090001">
+      <w:start w:val="1"/>
+      <w:numFmt w:val="bullet"/>
+      <w:lvlText w:val=""/>
+      <w:lvlJc w:val="left"/>
+      <w:pPr>
+        <w:ind w:left="1080" w:hanging="360"/>
+      </w:pPr>
+      <w:rPr>
+        <w:rFonts w:ascii="Symbol" w:hAnsi="Symbol" w:hint="default"/>
+      </w:rPr>
+    </w:lvl>
+    <w:lvl w:ilvl="1" w:tplc="04090003" w:tentative="1">
+      <w:start w:val="1"/>
+      <w:numFmt w:val="bullet"/>
+      <w:lvlText w:val="o"/>
+      <w:lvlJc w:val="left"/>
+      <w:pPr>
+        <w:ind w:left="1800" w:hanging="360"/>
+      </w:pPr>
+      <w:rPr>
+        <w:rFonts w:ascii="Courier New" w:hAnsi="Courier New" w:cs="Courier New" w:hint="default"/>
+      </w:rPr>
+    </w:lvl>
+    <w:lvl w:ilvl="2" w:tplc="04090005" w:tentative="1">
+      <w:start w:val="1"/>
+      <w:numFmt w:val="bullet"/>
+      <w:lvlText w:val=""/>
+      <w:lvlJc w:val="left"/>
+      <w:pPr>
+        <w:ind w:left="2520" w:hanging="360"/>
+      </w:pPr>
+      <w:rPr>
+        <w:rFonts w:ascii="Wingdings" w:hAnsi="Wingdings" w:hint="default"/>
+      </w:rPr>
+    </w:lvl>
+    <w:lvl w:ilvl="3" w:tplc="04090001" w:tentative="1">
+      <w:start w:val="1"/>
+      <w:numFmt w:val="bullet"/>
+      <w:lvlText w:val=""/>
+      <w:lvlJc w:val="left"/>
+      <w:pPr>
+        <w:ind w:left="3240" w:hanging="360"/>
+      </w:pPr>
+      <w:rPr>
+        <w:rFonts w:ascii="Symbol" w:hAnsi="Symbol" w:hint="default"/>
+      </w:rPr>
+    </w:lvl>
+    <w:lvl w:ilvl="4" w:tplc="04090003" w:tentative="1">
+      <w:start w:val="1"/>
+      <w:numFmt w:val="bullet"/>
+      <w:lvlText w:val="o"/>
+      <w:lvlJc w:val="left"/>
+      <w:pPr>
+        <w:ind w:left="3960" w:hanging="360"/>
+      </w:pPr>
+      <w:rPr>
+        <w:rFonts w:ascii="Courier New" w:hAnsi="Courier New" w:cs="Courier New" w:hint="default"/>
+      </w:rPr>
+    </w:lvl>
+    <w:lvl w:ilvl="5" w:tplc="04090005" w:tentative="1">
+      <w:start w:val="1"/>
+      <w:numFmt w:val="bullet"/>
+      <w:lvlText w:val=""/>
+      <w:lvlJc w:val="left"/>
+      <w:pPr>
+        <w:ind w:left="4680" w:hanging="360"/>
+      </w:pPr>
+      <w:rPr>
+        <w:rFonts w:ascii="Wingdings" w:hAnsi="Wingdings" w:hint="default"/>
+      </w:rPr>
+    </w:lvl>
+    <w:lvl w:ilvl="6" w:tplc="04090001" w:tentative="1">
+      <w:start w:val="1"/>
+      <w:numFmt w:val="bullet"/>
+      <w:lvlText w:val=""/>
+      <w:lvlJc w:val="left"/>
+      <w:pPr>
+        <w:ind w:left="5400" w:hanging="360"/>
+      </w:pPr>
+      <w:rPr>
+        <w:rFonts w:ascii="Symbol" w:hAnsi="Symbol" w:hint="default"/>
+      </w:rPr>
+    </w:lvl>
+    <w:lvl w:ilvl="7" w:tplc="04090003" w:tentative="1">
+      <w:start w:val="1"/>
+      <w:numFmt w:val="bullet"/>
+      <w:lvlText w:val="o"/>
+      <w:lvlJc w:val="left"/>
+      <w:pPr>
+        <w:ind w:left="6120" w:hanging="360"/>
+      </w:pPr>
+      <w:rPr>
+        <w:rFonts w:ascii="Courier New" w:hAnsi="Courier New" w:cs="Courier New" w:hint="default"/>
+      </w:rPr>
+    </w:lvl>
+    <w:lvl w:ilvl="8" w:tplc="04090005" w:tentative="1">
+      <w:start w:val="1"/>
+      <w:numFmt w:val="bullet"/>
+      <w:lvlText w:val=""/>
+      <w:lvlJc w:val="left"/>
+      <w:pPr>
+        <w:ind w:left="6840" w:hanging="360"/>
+      </w:pPr>
+      <w:rPr>
+        <w:rFonts w:ascii="Wingdings" w:hAnsi="Wingdings" w:hint="default"/>
+      </w:rPr>
+    </w:lvl>
+  </w:abstractNum>
+  <w:abstractNum w:abstractNumId="20" w15:restartNumberingAfterBreak="0">
     <w:nsid w:val="45E35AC1"/>
     <w:multiLevelType w:val="singleLevel"/>
     <w:tmpl w:val="04090017"/>
@@ -3178,7 +6806,7 @@
       </w:rPr>
     </w:lvl>
   </w:abstractNum>
-  <w:abstractNum w:abstractNumId="13" w15:restartNumberingAfterBreak="0">
+  <w:abstractNum w:abstractNumId="21" w15:restartNumberingAfterBreak="0">
     <w:nsid w:val="4C8D7BF8"/>
     <w:multiLevelType w:val="hybridMultilevel"/>
     <w:tmpl w:val="9EE890CC"/>
@@ -3294,7 +6922,120 @@
       </w:pPr>
     </w:lvl>
   </w:abstractNum>
-  <w:abstractNum w:abstractNumId="14" w15:restartNumberingAfterBreak="0">
+  <w:abstractNum w:abstractNumId="22" w15:restartNumberingAfterBreak="0">
+    <w:nsid w:val="5E3F5E0F"/>
+    <w:multiLevelType w:val="hybridMultilevel"/>
+    <w:tmpl w:val="5F76C788"/>
+    <w:lvl w:ilvl="0" w:tplc="F77C0E54">
+      <w:start w:val="2"/>
+      <w:numFmt w:val="bullet"/>
+      <w:lvlText w:val="-"/>
+      <w:lvlJc w:val="left"/>
+      <w:pPr>
+        <w:ind w:left="720" w:hanging="360"/>
+      </w:pPr>
+      <w:rPr>
+        <w:rFonts w:ascii="Times New Roman" w:eastAsia="Times New Roman" w:hAnsi="Times New Roman" w:cs="Times New Roman" w:hint="default"/>
+      </w:rPr>
+    </w:lvl>
+    <w:lvl w:ilvl="1" w:tplc="04090003" w:tentative="1">
+      <w:start w:val="1"/>
+      <w:numFmt w:val="bullet"/>
+      <w:lvlText w:val="o"/>
+      <w:lvlJc w:val="left"/>
+      <w:pPr>
+        <w:ind w:left="1440" w:hanging="360"/>
+      </w:pPr>
+      <w:rPr>
+        <w:rFonts w:ascii="Courier New" w:hAnsi="Courier New" w:cs="Courier New" w:hint="default"/>
+      </w:rPr>
+    </w:lvl>
+    <w:lvl w:ilvl="2" w:tplc="04090005" w:tentative="1">
+      <w:start w:val="1"/>
+      <w:numFmt w:val="bullet"/>
+      <w:lvlText w:val=""/>
+      <w:lvlJc w:val="left"/>
+      <w:pPr>
+        <w:ind w:left="2160" w:hanging="360"/>
+      </w:pPr>
+      <w:rPr>
+        <w:rFonts w:ascii="Wingdings" w:hAnsi="Wingdings" w:hint="default"/>
+      </w:rPr>
+    </w:lvl>
+    <w:lvl w:ilvl="3" w:tplc="04090001" w:tentative="1">
+      <w:start w:val="1"/>
+      <w:numFmt w:val="bullet"/>
+      <w:lvlText w:val=""/>
+      <w:lvlJc w:val="left"/>
+      <w:pPr>
+        <w:ind w:left="2880" w:hanging="360"/>
+      </w:pPr>
+      <w:rPr>
+        <w:rFonts w:ascii="Symbol" w:hAnsi="Symbol" w:hint="default"/>
+      </w:rPr>
+    </w:lvl>
+    <w:lvl w:ilvl="4" w:tplc="04090003" w:tentative="1">
+      <w:start w:val="1"/>
+      <w:numFmt w:val="bullet"/>
+      <w:lvlText w:val="o"/>
+      <w:lvlJc w:val="left"/>
+      <w:pPr>
+        <w:ind w:left="3600" w:hanging="360"/>
+      </w:pPr>
+      <w:rPr>
+        <w:rFonts w:ascii="Courier New" w:hAnsi="Courier New" w:cs="Courier New" w:hint="default"/>
+      </w:rPr>
+    </w:lvl>
+    <w:lvl w:ilvl="5" w:tplc="04090005" w:tentative="1">
+      <w:start w:val="1"/>
+      <w:numFmt w:val="bullet"/>
+      <w:lvlText w:val=""/>
+      <w:lvlJc w:val="left"/>
+      <w:pPr>
+        <w:ind w:left="4320" w:hanging="360"/>
+      </w:pPr>
+      <w:rPr>
+        <w:rFonts w:ascii="Wingdings" w:hAnsi="Wingdings" w:hint="default"/>
+      </w:rPr>
+    </w:lvl>
+    <w:lvl w:ilvl="6" w:tplc="04090001" w:tentative="1">
+      <w:start w:val="1"/>
+      <w:numFmt w:val="bullet"/>
+      <w:lvlText w:val=""/>
+      <w:lvlJc w:val="left"/>
+      <w:pPr>
+        <w:ind w:left="5040" w:hanging="360"/>
+      </w:pPr>
+      <w:rPr>
+        <w:rFonts w:ascii="Symbol" w:hAnsi="Symbol" w:hint="default"/>
+      </w:rPr>
+    </w:lvl>
+    <w:lvl w:ilvl="7" w:tplc="04090003" w:tentative="1">
+      <w:start w:val="1"/>
+      <w:numFmt w:val="bullet"/>
+      <w:lvlText w:val="o"/>
+      <w:lvlJc w:val="left"/>
+      <w:pPr>
+        <w:ind w:left="5760" w:hanging="360"/>
+      </w:pPr>
+      <w:rPr>
+        <w:rFonts w:ascii="Courier New" w:hAnsi="Courier New" w:cs="Courier New" w:hint="default"/>
+      </w:rPr>
+    </w:lvl>
+    <w:lvl w:ilvl="8" w:tplc="04090005" w:tentative="1">
+      <w:start w:val="1"/>
+      <w:numFmt w:val="bullet"/>
+      <w:lvlText w:val=""/>
+      <w:lvlJc w:val="left"/>
+      <w:pPr>
+        <w:ind w:left="6480" w:hanging="360"/>
+      </w:pPr>
+      <w:rPr>
+        <w:rFonts w:ascii="Wingdings" w:hAnsi="Wingdings" w:hint="default"/>
+      </w:rPr>
+    </w:lvl>
+  </w:abstractNum>
+  <w:abstractNum w:abstractNumId="23" w15:restartNumberingAfterBreak="0">
     <w:nsid w:val="600D1464"/>
     <w:multiLevelType w:val="hybridMultilevel"/>
     <w:tmpl w:val="EFE279EA"/>
@@ -3383,7 +7124,120 @@
       </w:pPr>
     </w:lvl>
   </w:abstractNum>
-  <w:abstractNum w:abstractNumId="15" w15:restartNumberingAfterBreak="0">
+  <w:abstractNum w:abstractNumId="24" w15:restartNumberingAfterBreak="0">
+    <w:nsid w:val="63D82246"/>
+    <w:multiLevelType w:val="hybridMultilevel"/>
+    <w:tmpl w:val="2304BDE8"/>
+    <w:lvl w:ilvl="0" w:tplc="D75EB640">
+      <w:start w:val="2"/>
+      <w:numFmt w:val="bullet"/>
+      <w:lvlText w:val="-"/>
+      <w:lvlJc w:val="left"/>
+      <w:pPr>
+        <w:ind w:left="720" w:hanging="360"/>
+      </w:pPr>
+      <w:rPr>
+        <w:rFonts w:ascii="Times New Roman" w:eastAsia="Times New Roman" w:hAnsi="Times New Roman" w:cs="Times New Roman" w:hint="default"/>
+      </w:rPr>
+    </w:lvl>
+    <w:lvl w:ilvl="1" w:tplc="04090003" w:tentative="1">
+      <w:start w:val="1"/>
+      <w:numFmt w:val="bullet"/>
+      <w:lvlText w:val="o"/>
+      <w:lvlJc w:val="left"/>
+      <w:pPr>
+        <w:ind w:left="1440" w:hanging="360"/>
+      </w:pPr>
+      <w:rPr>
+        <w:rFonts w:ascii="Courier New" w:hAnsi="Courier New" w:cs="Courier New" w:hint="default"/>
+      </w:rPr>
+    </w:lvl>
+    <w:lvl w:ilvl="2" w:tplc="04090005" w:tentative="1">
+      <w:start w:val="1"/>
+      <w:numFmt w:val="bullet"/>
+      <w:lvlText w:val=""/>
+      <w:lvlJc w:val="left"/>
+      <w:pPr>
+        <w:ind w:left="2160" w:hanging="360"/>
+      </w:pPr>
+      <w:rPr>
+        <w:rFonts w:ascii="Wingdings" w:hAnsi="Wingdings" w:hint="default"/>
+      </w:rPr>
+    </w:lvl>
+    <w:lvl w:ilvl="3" w:tplc="04090001" w:tentative="1">
+      <w:start w:val="1"/>
+      <w:numFmt w:val="bullet"/>
+      <w:lvlText w:val=""/>
+      <w:lvlJc w:val="left"/>
+      <w:pPr>
+        <w:ind w:left="2880" w:hanging="360"/>
+      </w:pPr>
+      <w:rPr>
+        <w:rFonts w:ascii="Symbol" w:hAnsi="Symbol" w:hint="default"/>
+      </w:rPr>
+    </w:lvl>
+    <w:lvl w:ilvl="4" w:tplc="04090003" w:tentative="1">
+      <w:start w:val="1"/>
+      <w:numFmt w:val="bullet"/>
+      <w:lvlText w:val="o"/>
+      <w:lvlJc w:val="left"/>
+      <w:pPr>
+        <w:ind w:left="3600" w:hanging="360"/>
+      </w:pPr>
+      <w:rPr>
+        <w:rFonts w:ascii="Courier New" w:hAnsi="Courier New" w:cs="Courier New" w:hint="default"/>
+      </w:rPr>
+    </w:lvl>
+    <w:lvl w:ilvl="5" w:tplc="04090005" w:tentative="1">
+      <w:start w:val="1"/>
+      <w:numFmt w:val="bullet"/>
+      <w:lvlText w:val=""/>
+      <w:lvlJc w:val="left"/>
+      <w:pPr>
+        <w:ind w:left="4320" w:hanging="360"/>
+      </w:pPr>
+      <w:rPr>
+        <w:rFonts w:ascii="Wingdings" w:hAnsi="Wingdings" w:hint="default"/>
+      </w:rPr>
+    </w:lvl>
+    <w:lvl w:ilvl="6" w:tplc="04090001" w:tentative="1">
+      <w:start w:val="1"/>
+      <w:numFmt w:val="bullet"/>
+      <w:lvlText w:val=""/>
+      <w:lvlJc w:val="left"/>
+      <w:pPr>
+        <w:ind w:left="5040" w:hanging="360"/>
+      </w:pPr>
+      <w:rPr>
+        <w:rFonts w:ascii="Symbol" w:hAnsi="Symbol" w:hint="default"/>
+      </w:rPr>
+    </w:lvl>
+    <w:lvl w:ilvl="7" w:tplc="04090003" w:tentative="1">
+      <w:start w:val="1"/>
+      <w:numFmt w:val="bullet"/>
+      <w:lvlText w:val="o"/>
+      <w:lvlJc w:val="left"/>
+      <w:pPr>
+        <w:ind w:left="5760" w:hanging="360"/>
+      </w:pPr>
+      <w:rPr>
+        <w:rFonts w:ascii="Courier New" w:hAnsi="Courier New" w:cs="Courier New" w:hint="default"/>
+      </w:rPr>
+    </w:lvl>
+    <w:lvl w:ilvl="8" w:tplc="04090005" w:tentative="1">
+      <w:start w:val="1"/>
+      <w:numFmt w:val="bullet"/>
+      <w:lvlText w:val=""/>
+      <w:lvlJc w:val="left"/>
+      <w:pPr>
+        <w:ind w:left="6480" w:hanging="360"/>
+      </w:pPr>
+      <w:rPr>
+        <w:rFonts w:ascii="Wingdings" w:hAnsi="Wingdings" w:hint="default"/>
+      </w:rPr>
+    </w:lvl>
+  </w:abstractNum>
+  <w:abstractNum w:abstractNumId="25" w15:restartNumberingAfterBreak="0">
     <w:nsid w:val="6D925C0D"/>
     <w:multiLevelType w:val="hybridMultilevel"/>
     <w:tmpl w:val="67081404"/>
@@ -3496,7 +7350,7 @@
       </w:rPr>
     </w:lvl>
   </w:abstractNum>
-  <w:abstractNum w:abstractNumId="16" w15:restartNumberingAfterBreak="0">
+  <w:abstractNum w:abstractNumId="26" w15:restartNumberingAfterBreak="0">
     <w:nsid w:val="72F0428C"/>
     <w:multiLevelType w:val="singleLevel"/>
     <w:tmpl w:val="B95EF91A"/>
@@ -3516,26 +7370,139 @@
       </w:rPr>
     </w:lvl>
   </w:abstractNum>
+  <w:abstractNum w:abstractNumId="27" w15:restartNumberingAfterBreak="0">
+    <w:nsid w:val="745248A1"/>
+    <w:multiLevelType w:val="hybridMultilevel"/>
+    <w:tmpl w:val="F8C65368"/>
+    <w:lvl w:ilvl="0" w:tplc="F77C0E54">
+      <w:start w:val="2"/>
+      <w:numFmt w:val="bullet"/>
+      <w:lvlText w:val="-"/>
+      <w:lvlJc w:val="left"/>
+      <w:pPr>
+        <w:ind w:left="720" w:hanging="360"/>
+      </w:pPr>
+      <w:rPr>
+        <w:rFonts w:ascii="Times New Roman" w:eastAsia="Times New Roman" w:hAnsi="Times New Roman" w:cs="Times New Roman" w:hint="default"/>
+      </w:rPr>
+    </w:lvl>
+    <w:lvl w:ilvl="1" w:tplc="04090003" w:tentative="1">
+      <w:start w:val="1"/>
+      <w:numFmt w:val="bullet"/>
+      <w:lvlText w:val="o"/>
+      <w:lvlJc w:val="left"/>
+      <w:pPr>
+        <w:ind w:left="1440" w:hanging="360"/>
+      </w:pPr>
+      <w:rPr>
+        <w:rFonts w:ascii="Courier New" w:hAnsi="Courier New" w:cs="Courier New" w:hint="default"/>
+      </w:rPr>
+    </w:lvl>
+    <w:lvl w:ilvl="2" w:tplc="04090005" w:tentative="1">
+      <w:start w:val="1"/>
+      <w:numFmt w:val="bullet"/>
+      <w:lvlText w:val=""/>
+      <w:lvlJc w:val="left"/>
+      <w:pPr>
+        <w:ind w:left="2160" w:hanging="360"/>
+      </w:pPr>
+      <w:rPr>
+        <w:rFonts w:ascii="Wingdings" w:hAnsi="Wingdings" w:hint="default"/>
+      </w:rPr>
+    </w:lvl>
+    <w:lvl w:ilvl="3" w:tplc="04090001" w:tentative="1">
+      <w:start w:val="1"/>
+      <w:numFmt w:val="bullet"/>
+      <w:lvlText w:val=""/>
+      <w:lvlJc w:val="left"/>
+      <w:pPr>
+        <w:ind w:left="2880" w:hanging="360"/>
+      </w:pPr>
+      <w:rPr>
+        <w:rFonts w:ascii="Symbol" w:hAnsi="Symbol" w:hint="default"/>
+      </w:rPr>
+    </w:lvl>
+    <w:lvl w:ilvl="4" w:tplc="04090003" w:tentative="1">
+      <w:start w:val="1"/>
+      <w:numFmt w:val="bullet"/>
+      <w:lvlText w:val="o"/>
+      <w:lvlJc w:val="left"/>
+      <w:pPr>
+        <w:ind w:left="3600" w:hanging="360"/>
+      </w:pPr>
+      <w:rPr>
+        <w:rFonts w:ascii="Courier New" w:hAnsi="Courier New" w:cs="Courier New" w:hint="default"/>
+      </w:rPr>
+    </w:lvl>
+    <w:lvl w:ilvl="5" w:tplc="04090005" w:tentative="1">
+      <w:start w:val="1"/>
+      <w:numFmt w:val="bullet"/>
+      <w:lvlText w:val=""/>
+      <w:lvlJc w:val="left"/>
+      <w:pPr>
+        <w:ind w:left="4320" w:hanging="360"/>
+      </w:pPr>
+      <w:rPr>
+        <w:rFonts w:ascii="Wingdings" w:hAnsi="Wingdings" w:hint="default"/>
+      </w:rPr>
+    </w:lvl>
+    <w:lvl w:ilvl="6" w:tplc="04090001" w:tentative="1">
+      <w:start w:val="1"/>
+      <w:numFmt w:val="bullet"/>
+      <w:lvlText w:val=""/>
+      <w:lvlJc w:val="left"/>
+      <w:pPr>
+        <w:ind w:left="5040" w:hanging="360"/>
+      </w:pPr>
+      <w:rPr>
+        <w:rFonts w:ascii="Symbol" w:hAnsi="Symbol" w:hint="default"/>
+      </w:rPr>
+    </w:lvl>
+    <w:lvl w:ilvl="7" w:tplc="04090003" w:tentative="1">
+      <w:start w:val="1"/>
+      <w:numFmt w:val="bullet"/>
+      <w:lvlText w:val="o"/>
+      <w:lvlJc w:val="left"/>
+      <w:pPr>
+        <w:ind w:left="5760" w:hanging="360"/>
+      </w:pPr>
+      <w:rPr>
+        <w:rFonts w:ascii="Courier New" w:hAnsi="Courier New" w:cs="Courier New" w:hint="default"/>
+      </w:rPr>
+    </w:lvl>
+    <w:lvl w:ilvl="8" w:tplc="04090005" w:tentative="1">
+      <w:start w:val="1"/>
+      <w:numFmt w:val="bullet"/>
+      <w:lvlText w:val=""/>
+      <w:lvlJc w:val="left"/>
+      <w:pPr>
+        <w:ind w:left="6480" w:hanging="360"/>
+      </w:pPr>
+      <w:rPr>
+        <w:rFonts w:ascii="Wingdings" w:hAnsi="Wingdings" w:hint="default"/>
+      </w:rPr>
+    </w:lvl>
+  </w:abstractNum>
   <w:num w:numId="1">
-    <w:abstractNumId w:val="12"/>
+    <w:abstractNumId w:val="20"/>
   </w:num>
   <w:num w:numId="2">
-    <w:abstractNumId w:val="7"/>
+    <w:abstractNumId w:val="9"/>
   </w:num>
   <w:num w:numId="3">
-    <w:abstractNumId w:val="16"/>
+    <w:abstractNumId w:val="26"/>
   </w:num>
   <w:num w:numId="4">
-    <w:abstractNumId w:val="11"/>
+    <w:abstractNumId w:val="18"/>
   </w:num>
   <w:num w:numId="5">
     <w:abstractNumId w:val="4"/>
   </w:num>
   <w:num w:numId="6">
-    <w:abstractNumId w:val="10"/>
+    <w:abstractNumId w:val="16"/>
   </w:num>
   <w:num w:numId="7">
-    <w:abstractNumId w:val="13"/>
+    <w:abstractNumId w:val="21"/>
   </w:num>
   <w:num w:numId="8">
     <w:abstractNumId w:val="0"/>
@@ -3553,16 +7520,16 @@
     </w:lvlOverride>
   </w:num>
   <w:num w:numId="9">
+    <w:abstractNumId w:val="12"/>
+  </w:num>
+  <w:num w:numId="10">
+    <w:abstractNumId w:val="13"/>
+  </w:num>
+  <w:num w:numId="11">
     <w:abstractNumId w:val="8"/>
   </w:num>
-  <w:num w:numId="10">
-    <w:abstractNumId w:val="9"/>
-  </w:num>
-  <w:num w:numId="11">
-    <w:abstractNumId w:val="6"/>
-  </w:num>
   <w:num w:numId="12">
-    <w:abstractNumId w:val="15"/>
+    <w:abstractNumId w:val="25"/>
   </w:num>
   <w:num w:numId="13">
     <w:abstractNumId w:val="3"/>
@@ -3571,13 +7538,46 @@
     <w:abstractNumId w:val="1"/>
   </w:num>
   <w:num w:numId="15">
-    <w:abstractNumId w:val="14"/>
+    <w:abstractNumId w:val="23"/>
   </w:num>
   <w:num w:numId="16">
     <w:abstractNumId w:val="2"/>
   </w:num>
   <w:num w:numId="17">
     <w:abstractNumId w:val="5"/>
+  </w:num>
+  <w:num w:numId="18">
+    <w:abstractNumId w:val="17"/>
+  </w:num>
+  <w:num w:numId="19">
+    <w:abstractNumId w:val="19"/>
+  </w:num>
+  <w:num w:numId="20">
+    <w:abstractNumId w:val="15"/>
+  </w:num>
+  <w:num w:numId="21">
+    <w:abstractNumId w:val="6"/>
+  </w:num>
+  <w:num w:numId="22">
+    <w:abstractNumId w:val="7"/>
+  </w:num>
+  <w:num w:numId="23">
+    <w:abstractNumId w:val="10"/>
+  </w:num>
+  <w:num w:numId="24">
+    <w:abstractNumId w:val="24"/>
+  </w:num>
+  <w:num w:numId="25">
+    <w:abstractNumId w:val="27"/>
+  </w:num>
+  <w:num w:numId="26">
+    <w:abstractNumId w:val="22"/>
+  </w:num>
+  <w:num w:numId="27">
+    <w:abstractNumId w:val="11"/>
+  </w:num>
+  <w:num w:numId="28">
+    <w:abstractNumId w:val="14"/>
   </w:num>
 </w:numbering>
 </file>

</xml_diff>